<commit_message>
Especificação II - Trabalho (construtores, sobrecarga, etc.)
</commit_message>
<xml_diff>
--- a/especificacao/IFBAINF008AvaliaçãoI202110.docx
+++ b/especificacao/IFBAINF008AvaliaçãoI202110.docx
@@ -37,18 +37,18 @@
             <wp:effectExtent l="0" t="0" r="0" b="0"/>
             <wp:wrapTight wrapText="bothSides">
               <wp:wrapPolygon edited="0">
-                <wp:start x="9465" y="0"/>
-                <wp:lineTo x="3230" y="7427"/>
-                <wp:lineTo x="-902" y="14286"/>
-                <wp:lineTo x="-902" y="18301"/>
-                <wp:lineTo x="8077" y="18301"/>
-                <wp:lineTo x="5312" y="20583"/>
-                <wp:lineTo x="16395" y="20583"/>
-                <wp:lineTo x="21926" y="18301"/>
-                <wp:lineTo x="21926" y="12576"/>
-                <wp:lineTo x="16395" y="2842"/>
-                <wp:lineTo x="14313" y="0"/>
-                <wp:lineTo x="9465" y="0"/>
+                <wp:start x="9396" y="0"/>
+                <wp:lineTo x="3131" y="7379"/>
+                <wp:lineTo x="-1011" y="14205"/>
+                <wp:lineTo x="-1011" y="18204"/>
+                <wp:lineTo x="7998" y="18204"/>
+                <wp:lineTo x="5222" y="20468"/>
+                <wp:lineTo x="16364" y="20468"/>
+                <wp:lineTo x="21916" y="18204"/>
+                <wp:lineTo x="21916" y="12502"/>
+                <wp:lineTo x="16364" y="2825"/>
+                <wp:lineTo x="14273" y="0"/>
+                <wp:lineTo x="9396" y="0"/>
               </wp:wrapPolygon>
             </wp:wrapTight>
             <wp:docPr id="1" name="Shape1" descr=""/>
@@ -222,7 +222,6 @@
       </w:pPr>
       <w:r>
         <w:rPr>
-          <w:rFonts w:ascii="Titillium Web" w:hAnsi="Titillium Web"/>
           <w:sz w:val="18"/>
           <w:lang w:val="pt-BR"/>
         </w:rPr>
@@ -242,37 +241,7 @@
           <w:sz w:val="18"/>
           <w:lang w:val="pt-BR"/>
         </w:rPr>
-        <w:t>Avaliação 20</w:t>
-      </w:r>
-      <w:r>
-        <w:rPr>
-          <w:rFonts w:ascii="Titillium Web" w:hAnsi="Titillium Web"/>
-          <w:b/>
-          <w:bCs/>
-          <w:sz w:val="18"/>
-          <w:lang w:val="pt-BR"/>
-        </w:rPr>
-        <w:t>21</w:t>
-      </w:r>
-      <w:r>
-        <w:rPr>
-          <w:rFonts w:ascii="Titillium Web" w:hAnsi="Titillium Web"/>
-          <w:b/>
-          <w:bCs/>
-          <w:sz w:val="18"/>
-          <w:lang w:val="pt-BR"/>
-        </w:rPr>
-        <w:t>.</w:t>
-      </w:r>
-      <w:r>
-        <w:rPr>
-          <w:rFonts w:ascii="Titillium Web" w:hAnsi="Titillium Web"/>
-          <w:b/>
-          <w:bCs/>
-          <w:sz w:val="18"/>
-          <w:lang w:val="pt-BR"/>
-        </w:rPr>
-        <w:t>1</w:t>
+        <w:t>Avaliação 2021.1</w:t>
       </w:r>
     </w:p>
     <w:p>
@@ -395,7 +364,11 @@
         </w:rPr>
       </w:pPr>
       <w:r>
-        <w:rPr/>
+        <w:rPr>
+          <w:rFonts w:ascii="Titillium Web" w:hAnsi="Titillium Web"/>
+          <w:sz w:val="18"/>
+          <w:lang w:val="pt-BR"/>
+        </w:rPr>
       </w:r>
     </w:p>
     <w:p>
@@ -503,34 +476,7 @@
           <w:szCs w:val="22"/>
           <w:lang w:val="pt-BR" w:eastAsia="en-US"/>
         </w:rPr>
-        <w:t>Em cores RGB, a</w:t>
-      </w:r>
-      <w:r>
-        <w:rPr>
-          <w:rFonts w:eastAsia="Calibri" w:cs="Times New Roman" w:eastAsiaTheme="minorHAnsi"/>
-          <w:sz w:val="22"/>
-          <w:szCs w:val="22"/>
-          <w:lang w:val="pt-BR" w:eastAsia="en-US"/>
-        </w:rPr>
-        <w:t xml:space="preserve"> luminosidade é calculada através da expressão </w:t>
-      </w:r>
-      <w:r>
-        <w:rPr>
-          <w:rFonts w:eastAsia="Calibri" w:cs="Times New Roman" w:eastAsiaTheme="minorHAnsi"/>
-          <w:sz w:val="22"/>
-          <w:szCs w:val="22"/>
-          <w:lang w:val="pt-BR" w:eastAsia="en-US"/>
-        </w:rPr>
-        <w:t xml:space="preserve">de </w:t>
-      </w:r>
-      <w:r>
-        <w:rPr>
-          <w:rFonts w:eastAsia="Calibri" w:cs="Times New Roman" w:eastAsiaTheme="minorHAnsi"/>
-          <w:sz w:val="22"/>
-          <w:szCs w:val="22"/>
-          <w:lang w:val="pt-BR" w:eastAsia="en-US"/>
-        </w:rPr>
-        <w:t xml:space="preserve">luminosidade = </w:t>
+        <w:t xml:space="preserve">Em cores RGB, a luminosidade é calculada através da expressão de luminosidade = </w:t>
       </w:r>
     </w:p>
     <w:p>
@@ -565,16 +511,7 @@
           <w:szCs w:val="22"/>
           <w:lang w:val="pt-BR" w:eastAsia="en-US"/>
         </w:rPr>
-        <w:t>q</w:t>
-      </w:r>
-      <w:r>
-        <w:rPr>
-          <w:rFonts w:eastAsia="Calibri" w:cs="Times New Roman" w:eastAsiaTheme="minorHAnsi"/>
-          <w:sz w:val="22"/>
-          <w:szCs w:val="22"/>
-          <w:lang w:val="pt-BR" w:eastAsia="en-US"/>
-        </w:rPr>
-        <w:t>ue deve ser truncada para um valor inteiro.</w:t>
+        <w:t>que deve ser truncada para um valor inteiro.</w:t>
       </w:r>
     </w:p>
     <w:p>
@@ -590,7 +527,12 @@
         </w:rPr>
       </w:pPr>
       <w:r>
-        <w:rPr/>
+        <w:rPr>
+          <w:rFonts w:eastAsia="Calibri" w:cs="Times New Roman" w:eastAsiaTheme="minorHAnsi"/>
+          <w:sz w:val="22"/>
+          <w:szCs w:val="22"/>
+          <w:lang w:val="pt-BR" w:eastAsia="en-US"/>
+        </w:rPr>
       </w:r>
     </w:p>
     <w:p>
@@ -692,6 +634,743 @@
           <w:lang w:val="pt-BR" w:eastAsia="en-US"/>
         </w:rPr>
         <w:t>um método que leia a luminosidade da cor</w:t>
+      </w:r>
+    </w:p>
+    <w:p>
+      <w:pPr>
+        <w:pStyle w:val="Normal"/>
+        <w:numPr>
+          <w:ilvl w:val="0"/>
+          <w:numId w:val="2"/>
+        </w:numPr>
+        <w:spacing w:before="0" w:after="120"/>
+        <w:jc w:val="both"/>
+        <w:rPr/>
+      </w:pPr>
+      <w:r>
+        <w:rPr>
+          <w:rFonts w:eastAsia="Calibri" w:cs="Times New Roman" w:eastAsiaTheme="minorHAnsi"/>
+          <w:sz w:val="22"/>
+          <w:szCs w:val="22"/>
+          <w:lang w:val="pt-BR" w:eastAsia="en-US"/>
+        </w:rPr>
+        <w:t>construtores sobrecarregados que permitam a criação de uma cor</w:t>
+      </w:r>
+    </w:p>
+    <w:p>
+      <w:pPr>
+        <w:pStyle w:val="Normal"/>
+        <w:numPr>
+          <w:ilvl w:val="1"/>
+          <w:numId w:val="2"/>
+        </w:numPr>
+        <w:spacing w:before="0" w:after="120"/>
+        <w:jc w:val="both"/>
+        <w:rPr/>
+      </w:pPr>
+      <w:r>
+        <w:rPr>
+          <w:rFonts w:eastAsia="Calibri" w:cs="Times New Roman" w:eastAsiaTheme="minorHAnsi"/>
+          <w:sz w:val="22"/>
+          <w:szCs w:val="22"/>
+          <w:lang w:val="pt-BR" w:eastAsia="en-US"/>
+        </w:rPr>
+        <w:t xml:space="preserve">um construtor de cópia, que crie uma cor </w:t>
+      </w:r>
+      <w:r>
+        <w:rPr>
+          <w:rFonts w:eastAsia="Calibri" w:cs="Times New Roman" w:eastAsiaTheme="minorHAnsi"/>
+          <w:sz w:val="22"/>
+          <w:szCs w:val="22"/>
+          <w:lang w:val="pt-BR" w:eastAsia="en-US"/>
+        </w:rPr>
+        <w:t>idêntica</w:t>
+      </w:r>
+      <w:r>
+        <w:rPr>
+          <w:rFonts w:eastAsia="Calibri" w:cs="Times New Roman" w:eastAsiaTheme="minorHAnsi"/>
+          <w:sz w:val="22"/>
+          <w:szCs w:val="22"/>
+          <w:lang w:val="pt-BR" w:eastAsia="en-US"/>
+        </w:rPr>
+        <w:t xml:space="preserve"> (mesmo valor de R, G e B)</w:t>
+      </w:r>
+    </w:p>
+    <w:p>
+      <w:pPr>
+        <w:pStyle w:val="Normal"/>
+        <w:numPr>
+          <w:ilvl w:val="1"/>
+          <w:numId w:val="2"/>
+        </w:numPr>
+        <w:spacing w:before="0" w:after="120"/>
+        <w:jc w:val="both"/>
+        <w:rPr/>
+      </w:pPr>
+      <w:r>
+        <w:rPr>
+          <w:rFonts w:eastAsia="Calibri" w:cs="Times New Roman" w:eastAsiaTheme="minorHAnsi"/>
+          <w:sz w:val="22"/>
+          <w:szCs w:val="22"/>
+          <w:lang w:val="pt-BR" w:eastAsia="en-US"/>
+        </w:rPr>
+        <w:t>um construtor sem parâmetros, que crie a cor preta (&lt;R=0, G=0, B=0&gt;)</w:t>
+      </w:r>
+    </w:p>
+    <w:p>
+      <w:pPr>
+        <w:pStyle w:val="Normal"/>
+        <w:numPr>
+          <w:ilvl w:val="1"/>
+          <w:numId w:val="2"/>
+        </w:numPr>
+        <w:spacing w:before="0" w:after="120"/>
+        <w:jc w:val="both"/>
+        <w:rPr/>
+      </w:pPr>
+      <w:r>
+        <w:rPr>
+          <w:rFonts w:eastAsia="Calibri" w:cs="Times New Roman" w:eastAsiaTheme="minorHAnsi"/>
+          <w:sz w:val="22"/>
+          <w:szCs w:val="22"/>
+          <w:lang w:val="pt-BR" w:eastAsia="en-US"/>
+        </w:rPr>
+        <w:t xml:space="preserve">um construtor </w:t>
+      </w:r>
+      <w:r>
+        <w:rPr>
+          <w:rFonts w:eastAsia="Calibri" w:cs="Times New Roman" w:eastAsiaTheme="minorHAnsi"/>
+          <w:sz w:val="22"/>
+          <w:szCs w:val="22"/>
+          <w:lang w:val="pt-BR" w:eastAsia="en-US"/>
+        </w:rPr>
+        <w:t xml:space="preserve">que receba três valores como </w:t>
+      </w:r>
+      <w:r>
+        <w:rPr>
+          <w:rFonts w:eastAsia="Calibri" w:cs="Times New Roman" w:eastAsiaTheme="minorHAnsi"/>
+          <w:sz w:val="22"/>
+          <w:szCs w:val="22"/>
+          <w:lang w:val="pt-BR" w:eastAsia="en-US"/>
+        </w:rPr>
+        <w:t xml:space="preserve">parâmetros </w:t>
+      </w:r>
+      <w:r>
+        <w:rPr>
+          <w:rFonts w:eastAsia="Calibri" w:cs="Times New Roman" w:eastAsiaTheme="minorHAnsi"/>
+          <w:sz w:val="22"/>
+          <w:szCs w:val="22"/>
+          <w:lang w:val="pt-BR" w:eastAsia="en-US"/>
+        </w:rPr>
+        <w:t>e crie uma considerando estes valores como os valores de</w:t>
+      </w:r>
+      <w:r>
+        <w:rPr>
+          <w:rFonts w:eastAsia="Calibri" w:cs="Times New Roman" w:eastAsiaTheme="minorHAnsi"/>
+          <w:sz w:val="22"/>
+          <w:szCs w:val="22"/>
+          <w:lang w:val="pt-BR" w:eastAsia="en-US"/>
+        </w:rPr>
+        <w:t xml:space="preserve"> </w:t>
+      </w:r>
+      <w:r>
+        <w:rPr>
+          <w:rFonts w:eastAsia="Calibri" w:cs="Times New Roman" w:eastAsiaTheme="minorHAnsi"/>
+          <w:sz w:val="22"/>
+          <w:szCs w:val="22"/>
+          <w:lang w:val="pt-BR" w:eastAsia="en-US"/>
+        </w:rPr>
+        <w:t>R, G e B, respectivamente</w:t>
+      </w:r>
+    </w:p>
+    <w:p>
+      <w:pPr>
+        <w:pStyle w:val="Normal"/>
+        <w:numPr>
+          <w:ilvl w:val="0"/>
+          <w:numId w:val="2"/>
+        </w:numPr>
+        <w:spacing w:before="0" w:after="120"/>
+        <w:jc w:val="both"/>
+        <w:rPr/>
+      </w:pPr>
+      <w:r>
+        <w:rPr>
+          <w:rFonts w:eastAsia="Calibri" w:cs="Times New Roman" w:eastAsiaTheme="minorHAnsi"/>
+          <w:sz w:val="22"/>
+          <w:szCs w:val="22"/>
+          <w:lang w:val="pt-BR" w:eastAsia="en-US"/>
+        </w:rPr>
+        <w:t xml:space="preserve">um método que verifique se duas cores são iguais. As cores são consideradas iguais se seus valores de R, G e B são idênticos entre si </w:t>
+      </w:r>
+      <w:r>
+        <w:rPr>
+          <w:rFonts w:eastAsia="Calibri" w:cs="Times New Roman" w:eastAsiaTheme="minorHAnsi"/>
+          <w:sz w:val="22"/>
+          <w:szCs w:val="22"/>
+          <w:lang w:val="pt-BR" w:eastAsia="en-US"/>
+        </w:rPr>
+        <w:t>(o R de uma cor igual o R da outra e assim por diante)</w:t>
+      </w:r>
+    </w:p>
+    <w:p>
+      <w:pPr>
+        <w:pStyle w:val="Normal"/>
+        <w:numPr>
+          <w:ilvl w:val="0"/>
+          <w:numId w:val="2"/>
+        </w:numPr>
+        <w:spacing w:before="0" w:after="120"/>
+        <w:jc w:val="both"/>
+        <w:rPr/>
+      </w:pPr>
+      <w:r>
+        <w:rPr>
+          <w:rFonts w:eastAsia="Calibri" w:cs="Times New Roman" w:eastAsiaTheme="minorHAnsi"/>
+          <w:sz w:val="22"/>
+          <w:szCs w:val="22"/>
+          <w:lang w:val="pt-BR" w:eastAsia="en-US"/>
+        </w:rPr>
+        <w:t>altere as propriedades Red, Green e Blue e Luminosidade para serem exclusivamente leitura</w:t>
+      </w:r>
+    </w:p>
+    <w:p>
+      <w:pPr>
+        <w:pStyle w:val="Normal"/>
+        <w:numPr>
+          <w:ilvl w:val="0"/>
+          <w:numId w:val="2"/>
+        </w:numPr>
+        <w:spacing w:before="0" w:after="120"/>
+        <w:jc w:val="both"/>
+        <w:rPr/>
+      </w:pPr>
+      <w:r>
+        <w:rPr>
+          <w:rFonts w:eastAsia="Calibri" w:cs="Times New Roman" w:eastAsiaTheme="minorHAnsi"/>
+          <w:sz w:val="22"/>
+          <w:szCs w:val="22"/>
+          <w:lang w:val="pt-BR" w:eastAsia="en-US"/>
+        </w:rPr>
+        <w:t>um método que gere uma representação String da co</w:t>
+      </w:r>
+      <w:r>
+        <w:rPr>
+          <w:rFonts w:eastAsia="Calibri" w:cs="Times New Roman" w:eastAsiaTheme="minorHAnsi"/>
+          <w:sz w:val="22"/>
+          <w:szCs w:val="22"/>
+          <w:lang w:val="pt-BR" w:eastAsia="en-US"/>
+        </w:rPr>
+        <w:t>r</w:t>
+      </w:r>
+      <w:r>
+        <w:rPr>
+          <w:rFonts w:eastAsia="Calibri" w:cs="Times New Roman" w:eastAsiaTheme="minorHAnsi"/>
+          <w:sz w:val="22"/>
+          <w:szCs w:val="22"/>
+          <w:lang w:val="pt-BR" w:eastAsia="en-US"/>
+        </w:rPr>
+        <w:t xml:space="preserve"> como hexadecimal. A representação é composta pelo caracter # seguida de dois dígitos representando o valor de R, G e B em hexadecimal. Por exemplo, para a cor </w:t>
+      </w:r>
+      <w:r>
+        <w:rPr>
+          <w:rFonts w:eastAsia="Calibri" w:cs="Times New Roman" w:eastAsiaTheme="minorHAnsi"/>
+          <w:sz w:val="22"/>
+          <w:szCs w:val="22"/>
+          <w:lang w:val="pt-BR" w:eastAsia="en-US"/>
+        </w:rPr>
+        <w:t>RGB, onde R=37, G=150, B=190, o método deve retornar: #2596BE</w:t>
+      </w:r>
+    </w:p>
+    <w:p>
+      <w:pPr>
+        <w:pStyle w:val="Normal"/>
+        <w:numPr>
+          <w:ilvl w:val="0"/>
+          <w:numId w:val="2"/>
+        </w:numPr>
+        <w:spacing w:before="0" w:after="120"/>
+        <w:jc w:val="both"/>
+        <w:rPr/>
+      </w:pPr>
+      <w:r>
+        <w:rPr>
+          <w:rFonts w:eastAsia="Calibri" w:cs="Times New Roman" w:eastAsiaTheme="minorHAnsi"/>
+          <w:sz w:val="22"/>
+          <w:szCs w:val="22"/>
+          <w:lang w:val="pt-BR" w:eastAsia="en-US"/>
+        </w:rPr>
+        <w:t xml:space="preserve">um método </w:t>
+      </w:r>
+      <w:r>
+        <w:rPr>
+          <w:rFonts w:eastAsia="Calibri" w:cs="Times New Roman" w:eastAsiaTheme="minorHAnsi"/>
+          <w:sz w:val="22"/>
+          <w:szCs w:val="22"/>
+          <w:lang w:val="pt-BR" w:eastAsia="en-US"/>
+        </w:rPr>
+        <w:t xml:space="preserve">clarear </w:t>
+      </w:r>
+      <w:r>
+        <w:rPr>
+          <w:rFonts w:eastAsia="Calibri" w:cs="Times New Roman" w:eastAsiaTheme="minorHAnsi"/>
+          <w:sz w:val="22"/>
+          <w:szCs w:val="22"/>
+          <w:lang w:val="pt-BR" w:eastAsia="en-US"/>
+        </w:rPr>
+        <w:t xml:space="preserve">que receba um valor </w:t>
+      </w:r>
+      <w:r>
+        <w:rPr>
+          <w:rFonts w:eastAsia="Calibri" w:cs="Times New Roman" w:eastAsiaTheme="minorHAnsi"/>
+          <w:sz w:val="22"/>
+          <w:szCs w:val="22"/>
+          <w:lang w:val="pt-BR" w:eastAsia="en-US"/>
+        </w:rPr>
+        <w:t xml:space="preserve">e modifique a tonalidade da cor em questão a tornando mais clara. Para isso, o método deve modificar os valores RGB, </w:t>
+      </w:r>
+      <w:bookmarkStart w:id="0" w:name="__DdeLink__44_1337348657"/>
+      <w:r>
+        <w:rPr>
+          <w:rFonts w:eastAsia="Calibri" w:cs="Times New Roman" w:eastAsiaTheme="minorHAnsi"/>
+          <w:sz w:val="22"/>
+          <w:szCs w:val="22"/>
+          <w:lang w:val="pt-BR" w:eastAsia="en-US"/>
+        </w:rPr>
+        <w:t xml:space="preserve">para um </w:t>
+      </w:r>
+      <w:r>
+        <w:rPr>
+          <w:rFonts w:eastAsia="Calibri" w:cs="Times New Roman" w:eastAsiaTheme="minorHAnsi"/>
+          <w:sz w:val="22"/>
+          <w:szCs w:val="22"/>
+          <w:lang w:val="pt-BR" w:eastAsia="en-US"/>
+        </w:rPr>
+        <w:t xml:space="preserve">novo valor </w:t>
+      </w:r>
+      <w:r>
+        <w:rPr>
+          <w:rFonts w:eastAsia="Calibri" w:cs="Times New Roman" w:eastAsiaTheme="minorHAnsi"/>
+          <w:b/>
+          <w:bCs/>
+          <w:sz w:val="22"/>
+          <w:szCs w:val="22"/>
+          <w:lang w:val="pt-BR" w:eastAsia="en-US"/>
+        </w:rPr>
+        <w:t>p</w:t>
+      </w:r>
+      <w:r>
+        <w:rPr>
+          <w:rFonts w:eastAsia="Calibri" w:cs="Times New Roman" w:eastAsiaTheme="minorHAnsi"/>
+          <w:sz w:val="22"/>
+          <w:szCs w:val="22"/>
+          <w:lang w:val="pt-BR" w:eastAsia="en-US"/>
+        </w:rPr>
+        <w:t xml:space="preserve"> </w:t>
+      </w:r>
+      <w:r>
+        <w:rPr>
+          <w:rFonts w:eastAsia="Calibri" w:cs="Times New Roman" w:eastAsiaTheme="minorHAnsi"/>
+          <w:sz w:val="22"/>
+          <w:szCs w:val="22"/>
+          <w:lang w:val="pt-BR" w:eastAsia="en-US"/>
+        </w:rPr>
+        <w:t xml:space="preserve">percentual </w:t>
+      </w:r>
+      <w:r>
+        <w:rPr>
+          <w:rFonts w:eastAsia="Calibri" w:cs="Times New Roman" w:eastAsiaTheme="minorHAnsi"/>
+          <w:sz w:val="22"/>
+          <w:szCs w:val="22"/>
+          <w:lang w:val="pt-BR" w:eastAsia="en-US"/>
+        </w:rPr>
+        <w:t xml:space="preserve">menor, onde  </w:t>
+      </w:r>
+      <w:r>
+        <w:rPr>
+          <w:rFonts w:eastAsia="Calibri" w:cs="Times New Roman" w:eastAsiaTheme="minorHAnsi"/>
+          <w:b/>
+          <w:bCs/>
+          <w:sz w:val="22"/>
+          <w:szCs w:val="22"/>
+          <w:lang w:val="pt-BR" w:eastAsia="en-US"/>
+        </w:rPr>
+        <w:t>p</w:t>
+      </w:r>
+      <w:r>
+        <w:rPr>
+          <w:rFonts w:eastAsia="Calibri" w:cs="Times New Roman" w:eastAsiaTheme="minorHAnsi"/>
+          <w:sz w:val="22"/>
+          <w:szCs w:val="22"/>
+          <w:lang w:val="pt-BR" w:eastAsia="en-US"/>
+        </w:rPr>
+        <w:t xml:space="preserve"> deve ser </w:t>
+      </w:r>
+      <w:r>
+        <w:rPr>
+          <w:rFonts w:eastAsia="Calibri" w:cs="Times New Roman" w:eastAsiaTheme="minorHAnsi"/>
+          <w:sz w:val="22"/>
+          <w:szCs w:val="22"/>
+          <w:lang w:val="pt-BR" w:eastAsia="en-US"/>
+        </w:rPr>
+        <w:t xml:space="preserve">indicado como parâmetro. </w:t>
+      </w:r>
+      <w:bookmarkEnd w:id="0"/>
+      <w:r>
+        <w:rPr>
+          <w:rFonts w:eastAsia="Calibri" w:cs="Times New Roman" w:eastAsiaTheme="minorHAnsi"/>
+          <w:color w:val="00000A"/>
+          <w:sz w:val="22"/>
+          <w:szCs w:val="22"/>
+          <w:lang w:val="pt-BR" w:eastAsia="en-US" w:bidi="hi-IN"/>
+        </w:rPr>
+        <w:t xml:space="preserve">Por exemplo, para a cor  #2596BE, se o parâmetro de clarear for 0.1 (10%), a cor deve se tornar </w:t>
+      </w:r>
+      <w:r>
+        <w:rPr>
+          <w:rFonts w:eastAsia="Calibri" w:cs="Times New Roman" w:eastAsiaTheme="minorHAnsi"/>
+          <w:b w:val="false"/>
+          <w:i w:val="false"/>
+          <w:caps w:val="false"/>
+          <w:smallCaps w:val="false"/>
+          <w:color w:val="00000A"/>
+          <w:spacing w:val="0"/>
+          <w:sz w:val="22"/>
+          <w:szCs w:val="22"/>
+          <w:lang w:val="pt-BR" w:eastAsia="en-US" w:bidi="hi-IN"/>
+        </w:rPr>
+        <w:t xml:space="preserve">#2187ab. </w:t>
+      </w:r>
+    </w:p>
+    <w:p>
+      <w:pPr>
+        <w:pStyle w:val="Normal"/>
+        <w:numPr>
+          <w:ilvl w:val="0"/>
+          <w:numId w:val="2"/>
+        </w:numPr>
+        <w:spacing w:before="0" w:after="120"/>
+        <w:jc w:val="both"/>
+        <w:rPr/>
+      </w:pPr>
+      <w:r>
+        <w:rPr>
+          <w:rFonts w:eastAsia="Calibri" w:cs="Times New Roman" w:eastAsiaTheme="minorHAnsi"/>
+          <w:color w:val="00000A"/>
+          <w:sz w:val="22"/>
+          <w:szCs w:val="22"/>
+          <w:lang w:val="pt-BR" w:eastAsia="en-US" w:bidi="hi-IN"/>
+        </w:rPr>
+        <w:t xml:space="preserve"> </w:t>
+      </w:r>
+      <w:r>
+        <w:rPr>
+          <w:rFonts w:eastAsia="Calibri" w:cs="Times New Roman" w:eastAsiaTheme="minorHAnsi"/>
+          <w:color w:val="00000A"/>
+          <w:sz w:val="22"/>
+          <w:szCs w:val="22"/>
+          <w:lang w:val="pt-BR" w:eastAsia="en-US" w:bidi="hi-IN"/>
+        </w:rPr>
+        <w:t xml:space="preserve">um método </w:t>
+      </w:r>
+      <w:r>
+        <w:rPr>
+          <w:rFonts w:eastAsia="Calibri" w:cs="Times New Roman" w:eastAsiaTheme="minorHAnsi"/>
+          <w:color w:val="00000A"/>
+          <w:sz w:val="22"/>
+          <w:szCs w:val="22"/>
+          <w:lang w:val="pt-BR" w:eastAsia="en-US" w:bidi="hi-IN"/>
+        </w:rPr>
+        <w:t>escurecer</w:t>
+      </w:r>
+      <w:r>
+        <w:rPr>
+          <w:rFonts w:eastAsia="Calibri" w:cs="Times New Roman" w:eastAsiaTheme="minorHAnsi"/>
+          <w:color w:val="00000A"/>
+          <w:sz w:val="22"/>
+          <w:szCs w:val="22"/>
+          <w:lang w:val="pt-BR" w:eastAsia="en-US" w:bidi="hi-IN"/>
+        </w:rPr>
+        <w:t xml:space="preserve"> </w:t>
+      </w:r>
+      <w:r>
+        <w:rPr>
+          <w:rFonts w:eastAsia="Calibri" w:cs="Times New Roman" w:eastAsiaTheme="minorHAnsi"/>
+          <w:color w:val="00000A"/>
+          <w:sz w:val="22"/>
+          <w:szCs w:val="22"/>
+          <w:lang w:val="pt-BR" w:eastAsia="en-US" w:bidi="hi-IN"/>
+        </w:rPr>
+        <w:t xml:space="preserve">que receba um valor </w:t>
+      </w:r>
+      <w:r>
+        <w:rPr>
+          <w:rFonts w:eastAsia="Calibri" w:cs="Times New Roman" w:eastAsiaTheme="minorHAnsi"/>
+          <w:color w:val="00000A"/>
+          <w:sz w:val="22"/>
+          <w:szCs w:val="22"/>
+          <w:lang w:val="pt-BR" w:eastAsia="en-US" w:bidi="hi-IN"/>
+        </w:rPr>
+        <w:t xml:space="preserve">e modifique a tonalidade da cor em questão a tornando mais </w:t>
+      </w:r>
+      <w:r>
+        <w:rPr>
+          <w:rFonts w:eastAsia="Calibri" w:cs="Times New Roman" w:eastAsiaTheme="minorHAnsi"/>
+          <w:color w:val="00000A"/>
+          <w:sz w:val="22"/>
+          <w:szCs w:val="22"/>
+          <w:lang w:val="pt-BR" w:eastAsia="en-US" w:bidi="hi-IN"/>
+        </w:rPr>
+        <w:t>escura</w:t>
+      </w:r>
+      <w:r>
+        <w:rPr>
+          <w:rFonts w:eastAsia="Calibri" w:cs="Times New Roman" w:eastAsiaTheme="minorHAnsi"/>
+          <w:color w:val="00000A"/>
+          <w:sz w:val="22"/>
+          <w:szCs w:val="22"/>
+          <w:lang w:val="pt-BR" w:eastAsia="en-US" w:bidi="hi-IN"/>
+        </w:rPr>
+        <w:t xml:space="preserve">. Para isso, o método deve modificar os valores RGB, para um </w:t>
+      </w:r>
+      <w:r>
+        <w:rPr>
+          <w:rFonts w:eastAsia="Calibri" w:cs="Times New Roman" w:eastAsiaTheme="minorHAnsi"/>
+          <w:color w:val="00000A"/>
+          <w:sz w:val="22"/>
+          <w:szCs w:val="22"/>
+          <w:lang w:val="pt-BR" w:eastAsia="en-US" w:bidi="hi-IN"/>
+        </w:rPr>
+        <w:t xml:space="preserve">novo valor </w:t>
+      </w:r>
+      <w:r>
+        <w:rPr>
+          <w:rFonts w:eastAsia="Calibri" w:cs="Times New Roman" w:eastAsiaTheme="minorHAnsi"/>
+          <w:b/>
+          <w:bCs/>
+          <w:color w:val="00000A"/>
+          <w:sz w:val="22"/>
+          <w:szCs w:val="22"/>
+          <w:lang w:val="pt-BR" w:eastAsia="en-US" w:bidi="hi-IN"/>
+        </w:rPr>
+        <w:t>p</w:t>
+      </w:r>
+      <w:r>
+        <w:rPr>
+          <w:rFonts w:eastAsia="Calibri" w:cs="Times New Roman" w:eastAsiaTheme="minorHAnsi"/>
+          <w:color w:val="00000A"/>
+          <w:sz w:val="22"/>
+          <w:szCs w:val="22"/>
+          <w:lang w:val="pt-BR" w:eastAsia="en-US" w:bidi="hi-IN"/>
+        </w:rPr>
+        <w:t xml:space="preserve"> </w:t>
+      </w:r>
+      <w:r>
+        <w:rPr>
+          <w:rFonts w:eastAsia="Calibri" w:cs="Times New Roman" w:eastAsiaTheme="minorHAnsi"/>
+          <w:color w:val="00000A"/>
+          <w:sz w:val="22"/>
+          <w:szCs w:val="22"/>
+          <w:lang w:val="pt-BR" w:eastAsia="en-US" w:bidi="hi-IN"/>
+        </w:rPr>
+        <w:t xml:space="preserve">percentual </w:t>
+      </w:r>
+      <w:r>
+        <w:rPr>
+          <w:rFonts w:eastAsia="Calibri" w:cs="Times New Roman" w:eastAsiaTheme="minorHAnsi"/>
+          <w:color w:val="00000A"/>
+          <w:sz w:val="22"/>
+          <w:szCs w:val="22"/>
+          <w:lang w:val="pt-BR" w:eastAsia="en-US" w:bidi="hi-IN"/>
+        </w:rPr>
+        <w:t xml:space="preserve">maior, onde </w:t>
+      </w:r>
+      <w:r>
+        <w:rPr>
+          <w:rFonts w:eastAsia="Calibri" w:cs="Times New Roman" w:eastAsiaTheme="minorHAnsi"/>
+          <w:b/>
+          <w:bCs/>
+          <w:color w:val="00000A"/>
+          <w:sz w:val="22"/>
+          <w:szCs w:val="22"/>
+          <w:lang w:val="pt-BR" w:eastAsia="en-US" w:bidi="hi-IN"/>
+        </w:rPr>
+        <w:t>p</w:t>
+      </w:r>
+      <w:r>
+        <w:rPr>
+          <w:rFonts w:eastAsia="Calibri" w:cs="Times New Roman" w:eastAsiaTheme="minorHAnsi"/>
+          <w:color w:val="00000A"/>
+          <w:sz w:val="22"/>
+          <w:szCs w:val="22"/>
+          <w:lang w:val="pt-BR" w:eastAsia="en-US" w:bidi="hi-IN"/>
+        </w:rPr>
+        <w:t xml:space="preserve"> deve ser </w:t>
+      </w:r>
+      <w:r>
+        <w:rPr>
+          <w:rFonts w:eastAsia="Calibri" w:cs="Times New Roman" w:eastAsiaTheme="minorHAnsi"/>
+          <w:color w:val="00000A"/>
+          <w:sz w:val="22"/>
+          <w:szCs w:val="22"/>
+          <w:lang w:val="pt-BR" w:eastAsia="en-US" w:bidi="hi-IN"/>
+        </w:rPr>
+        <w:t xml:space="preserve">indicado como parâmetro. </w:t>
+      </w:r>
+      <w:r>
+        <w:rPr>
+          <w:rFonts w:eastAsia="Calibri" w:cs="Times New Roman" w:eastAsiaTheme="minorHAnsi"/>
+          <w:color w:val="00000A"/>
+          <w:sz w:val="22"/>
+          <w:szCs w:val="22"/>
+          <w:lang w:val="pt-BR" w:eastAsia="en-US" w:bidi="hi-IN"/>
+        </w:rPr>
+        <w:t xml:space="preserve">Por exemplo, para a cor  #2596BE, se o parâmetro de escurecer for 0.1 (10%), a cor deve se tornar </w:t>
+      </w:r>
+      <w:r>
+        <w:rPr>
+          <w:rFonts w:eastAsia="Calibri" w:cs="Times New Roman" w:eastAsiaTheme="minorHAnsi"/>
+          <w:b w:val="false"/>
+          <w:i w:val="false"/>
+          <w:caps w:val="false"/>
+          <w:smallCaps w:val="false"/>
+          <w:color w:val="00000A"/>
+          <w:spacing w:val="0"/>
+          <w:sz w:val="22"/>
+          <w:szCs w:val="22"/>
+          <w:lang w:val="pt-BR" w:eastAsia="en-US" w:bidi="hi-IN"/>
+        </w:rPr>
+        <w:t>#2187AB.</w:t>
+      </w:r>
+    </w:p>
+    <w:p>
+      <w:pPr>
+        <w:pStyle w:val="Normal"/>
+        <w:numPr>
+          <w:ilvl w:val="0"/>
+          <w:numId w:val="2"/>
+        </w:numPr>
+        <w:spacing w:before="0" w:after="120"/>
+        <w:jc w:val="both"/>
+        <w:rPr/>
+      </w:pPr>
+      <w:r>
+        <w:rPr>
+          <w:rFonts w:eastAsia="Calibri" w:cs="Times New Roman" w:eastAsiaTheme="minorHAnsi"/>
+          <w:b w:val="false"/>
+          <w:i w:val="false"/>
+          <w:caps w:val="false"/>
+          <w:smallCaps w:val="false"/>
+          <w:color w:val="00000A"/>
+          <w:spacing w:val="0"/>
+          <w:sz w:val="22"/>
+          <w:szCs w:val="22"/>
+          <w:lang w:val="pt-BR" w:eastAsia="en-US" w:bidi="hi-IN"/>
+        </w:rPr>
+        <w:t>Um método que retorne uma nova instância de CorRGB, igual a cor que recebeu a mensagem</w:t>
+      </w:r>
+    </w:p>
+    <w:p>
+      <w:pPr>
+        <w:pStyle w:val="Normal"/>
+        <w:numPr>
+          <w:ilvl w:val="0"/>
+          <w:numId w:val="0"/>
+        </w:numPr>
+        <w:spacing w:before="0" w:after="120"/>
+        <w:ind w:left="720" w:hanging="0"/>
+        <w:jc w:val="both"/>
+        <w:rPr>
+          <w:rFonts w:ascii="Times New Roman" w:hAnsi="Times New Roman" w:eastAsia="Calibri" w:cs="Times New Roman" w:eastAsiaTheme="minorHAnsi"/>
+          <w:b w:val="false"/>
+          <w:i w:val="false"/>
+          <w:caps w:val="false"/>
+          <w:smallCaps w:val="false"/>
+          <w:color w:val="00000A"/>
+          <w:spacing w:val="0"/>
+          <w:sz w:val="22"/>
+          <w:szCs w:val="22"/>
+          <w:lang w:val="pt-BR" w:eastAsia="en-US" w:bidi="hi-IN"/>
+        </w:rPr>
+      </w:pPr>
+      <w:r>
+        <w:rPr/>
+      </w:r>
+    </w:p>
+    <w:p>
+      <w:pPr>
+        <w:pStyle w:val="Normal"/>
+        <w:numPr>
+          <w:ilvl w:val="0"/>
+          <w:numId w:val="0"/>
+        </w:numPr>
+        <w:spacing w:before="0" w:after="120"/>
+        <w:ind w:left="720" w:hanging="0"/>
+        <w:jc w:val="both"/>
+        <w:rPr>
+          <w:rFonts w:ascii="Times New Roman" w:hAnsi="Times New Roman" w:eastAsia="Calibri" w:cs="Times New Roman" w:eastAsiaTheme="minorHAnsi"/>
+          <w:color w:val="00000A"/>
+          <w:sz w:val="22"/>
+          <w:szCs w:val="22"/>
+          <w:lang w:val="pt-BR" w:eastAsia="en-US" w:bidi="hi-IN"/>
+        </w:rPr>
+      </w:pPr>
+      <w:r>
+        <w:rPr>
+          <w:rFonts w:eastAsia="Calibri" w:cs="Times New Roman" w:eastAsiaTheme="minorHAnsi"/>
+          <w:color w:val="00000A"/>
+          <w:sz w:val="22"/>
+          <w:szCs w:val="22"/>
+          <w:lang w:val="pt-BR" w:eastAsia="en-US" w:bidi="hi-IN"/>
+        </w:rPr>
+      </w:r>
+    </w:p>
+    <w:p>
+      <w:pPr>
+        <w:pStyle w:val="Normal"/>
+        <w:spacing w:before="0" w:after="120"/>
+        <w:jc w:val="both"/>
+        <w:rPr>
+          <w:rFonts w:eastAsia="Calibri" w:cs="Times New Roman" w:eastAsiaTheme="minorHAnsi"/>
+          <w:sz w:val="22"/>
+          <w:szCs w:val="22"/>
+          <w:lang w:val="pt-BR" w:eastAsia="en-US"/>
+        </w:rPr>
+      </w:pPr>
+      <w:r>
+        <w:rPr/>
+      </w:r>
+    </w:p>
+    <w:p>
+      <w:pPr>
+        <w:pStyle w:val="Normal"/>
+        <w:spacing w:before="0" w:after="120"/>
+        <w:jc w:val="both"/>
+        <w:rPr>
+          <w:rFonts w:eastAsia="Calibri" w:cs="Times New Roman" w:eastAsiaTheme="minorHAnsi"/>
+          <w:sz w:val="22"/>
+          <w:szCs w:val="22"/>
+          <w:lang w:val="pt-BR" w:eastAsia="en-US"/>
+        </w:rPr>
+      </w:pPr>
+      <w:r>
+        <w:rPr/>
+      </w:r>
+    </w:p>
+    <w:p>
+      <w:pPr>
+        <w:pStyle w:val="Normal"/>
+        <w:spacing w:before="0" w:after="120"/>
+        <w:jc w:val="both"/>
+        <w:rPr>
+          <w:rFonts w:eastAsia="Calibri" w:cs="Times New Roman" w:eastAsiaTheme="minorHAnsi"/>
+          <w:sz w:val="22"/>
+          <w:szCs w:val="22"/>
+          <w:lang w:val="pt-BR" w:eastAsia="en-US"/>
+        </w:rPr>
+      </w:pPr>
+      <w:r>
+        <w:rPr/>
       </w:r>
     </w:p>
     <w:p>
@@ -705,11 +1384,7 @@
         <w:ind w:left="720" w:hanging="0"/>
         <w:contextualSpacing/>
         <w:jc w:val="both"/>
-        <w:rPr>
-          <w:rFonts w:ascii="Times New Roman" w:hAnsi="Times New Roman" w:eastAsia="DejaVu Sans" w:cs="Times New Roman"/>
-          <w:szCs w:val="24"/>
-          <w:lang w:eastAsia="zh-CN" w:bidi="hi-IN"/>
-        </w:rPr>
+        <w:rPr/>
       </w:pPr>
       <w:r>
         <w:rPr/>
@@ -746,40 +1421,7 @@
         <w:szCs w:val="16"/>
         <w:lang w:val="pt-BR"/>
       </w:rPr>
-      <w:t>INF008 – Graduação Tecnológica em Análise e Desenvolvimento de Sistemas – Avaliação – 20</w:t>
-    </w:r>
-    <w:r>
-      <w:rPr>
-        <w:rFonts w:ascii="Titillium Web" w:hAnsi="Titillium Web"/>
-        <w:b/>
-        <w:bCs/>
-        <w:sz w:val="16"/>
-        <w:szCs w:val="16"/>
-        <w:lang w:val="pt-BR"/>
-      </w:rPr>
-      <w:t>21</w:t>
-    </w:r>
-    <w:r>
-      <w:rPr>
-        <w:rFonts w:ascii="Titillium Web" w:hAnsi="Titillium Web"/>
-        <w:b/>
-        <w:bCs/>
-        <w:sz w:val="16"/>
-        <w:szCs w:val="16"/>
-        <w:lang w:val="pt-BR"/>
-      </w:rPr>
-      <w:t>.</w:t>
-    </w:r>
-    <w:r>
-      <w:rPr>
-        <w:rFonts w:ascii="Titillium Web" w:hAnsi="Titillium Web"/>
-        <w:b/>
-        <w:bCs/>
-        <w:sz w:val="16"/>
-        <w:szCs w:val="16"/>
-        <w:lang w:val="pt-BR"/>
-      </w:rPr>
-      <w:t>1</w:t>
+      <w:t>INF008 – Graduação Tecnológica em Análise e Desenvolvimento de Sistemas – Avaliação – 2021.1</w:t>
     </w:r>
   </w:p>
 </w:ftr>
@@ -1687,6 +2329,70 @@
       <w:rFonts w:cs="Wingdings"/>
     </w:rPr>
   </w:style>
+  <w:style w:type="character" w:styleId="ListLabel43">
+    <w:name w:val="ListLabel 43"/>
+    <w:qFormat/>
+    <w:rPr>
+      <w:rFonts w:cs="OpenSymbol"/>
+      <w:sz w:val="18"/>
+    </w:rPr>
+  </w:style>
+  <w:style w:type="character" w:styleId="ListLabel44">
+    <w:name w:val="ListLabel 44"/>
+    <w:qFormat/>
+    <w:rPr>
+      <w:rFonts w:cs="OpenSymbol"/>
+    </w:rPr>
+  </w:style>
+  <w:style w:type="character" w:styleId="ListLabel45">
+    <w:name w:val="ListLabel 45"/>
+    <w:qFormat/>
+    <w:rPr>
+      <w:rFonts w:cs="OpenSymbol"/>
+    </w:rPr>
+  </w:style>
+  <w:style w:type="character" w:styleId="ListLabel46">
+    <w:name w:val="ListLabel 46"/>
+    <w:qFormat/>
+    <w:rPr>
+      <w:rFonts w:cs="OpenSymbol"/>
+    </w:rPr>
+  </w:style>
+  <w:style w:type="character" w:styleId="ListLabel47">
+    <w:name w:val="ListLabel 47"/>
+    <w:qFormat/>
+    <w:rPr>
+      <w:rFonts w:cs="OpenSymbol"/>
+    </w:rPr>
+  </w:style>
+  <w:style w:type="character" w:styleId="ListLabel48">
+    <w:name w:val="ListLabel 48"/>
+    <w:qFormat/>
+    <w:rPr>
+      <w:rFonts w:cs="OpenSymbol"/>
+    </w:rPr>
+  </w:style>
+  <w:style w:type="character" w:styleId="ListLabel49">
+    <w:name w:val="ListLabel 49"/>
+    <w:qFormat/>
+    <w:rPr>
+      <w:rFonts w:cs="OpenSymbol"/>
+    </w:rPr>
+  </w:style>
+  <w:style w:type="character" w:styleId="ListLabel50">
+    <w:name w:val="ListLabel 50"/>
+    <w:qFormat/>
+    <w:rPr>
+      <w:rFonts w:cs="OpenSymbol"/>
+    </w:rPr>
+  </w:style>
+  <w:style w:type="character" w:styleId="ListLabel51">
+    <w:name w:val="ListLabel 51"/>
+    <w:qFormat/>
+    <w:rPr>
+      <w:rFonts w:cs="OpenSymbol"/>
+    </w:rPr>
+  </w:style>
   <w:style w:type="paragraph" w:styleId="Ttulo">
     <w:name w:val="Título"/>
     <w:basedOn w:val="Normal"/>
@@ -2962,6 +3668,13 @@
       <w:rFonts w:eastAsia="Times New Roman" w:cs="Times New Roman"/>
       <w:lang w:val="pt-BR" w:eastAsia="pt-BR" w:bidi="ar-SA"/>
     </w:rPr>
+  </w:style>
+  <w:style w:type="paragraph" w:styleId="Textoprformatado">
+    <w:name w:val="Texto préformatado"/>
+    <w:basedOn w:val="Normal"/>
+    <w:qFormat/>
+    <w:pPr/>
+    <w:rPr/>
   </w:style>
   <w:style w:type="numbering" w:styleId="NoList" w:default="1">
     <w:name w:val="No List"/>

</xml_diff>

<commit_message>
Atualizando o trabalho para acrescentar a Imagem
</commit_message>
<xml_diff>
--- a/especificacao/IFBAINF008AvaliaçãoI202110.docx
+++ b/especificacao/IFBAINF008AvaliaçãoI202110.docx
@@ -37,18 +37,18 @@
             <wp:effectExtent l="0" t="0" r="0" b="0"/>
             <wp:wrapTight wrapText="bothSides">
               <wp:wrapPolygon edited="0">
-                <wp:start x="9396" y="0"/>
-                <wp:lineTo x="3131" y="7379"/>
-                <wp:lineTo x="-1011" y="14205"/>
-                <wp:lineTo x="-1011" y="18204"/>
-                <wp:lineTo x="7998" y="18204"/>
-                <wp:lineTo x="5222" y="20468"/>
-                <wp:lineTo x="16364" y="20468"/>
-                <wp:lineTo x="21916" y="18204"/>
-                <wp:lineTo x="21916" y="12502"/>
-                <wp:lineTo x="16364" y="2825"/>
-                <wp:lineTo x="14273" y="0"/>
-                <wp:lineTo x="9396" y="0"/>
+                <wp:start x="9326" y="0"/>
+                <wp:lineTo x="3031" y="7338"/>
+                <wp:lineTo x="-1121" y="14123"/>
+                <wp:lineTo x="-1121" y="18107"/>
+                <wp:lineTo x="7918" y="18107"/>
+                <wp:lineTo x="5132" y="20354"/>
+                <wp:lineTo x="16335" y="20354"/>
+                <wp:lineTo x="21906" y="18107"/>
+                <wp:lineTo x="21906" y="12429"/>
+                <wp:lineTo x="16335" y="2801"/>
+                <wp:lineTo x="14233" y="0"/>
+                <wp:lineTo x="9326" y="0"/>
               </wp:wrapPolygon>
             </wp:wrapTight>
             <wp:docPr id="1" name="Shape1" descr=""/>
@@ -476,7 +476,28 @@
           <w:szCs w:val="22"/>
           <w:lang w:val="pt-BR" w:eastAsia="en-US"/>
         </w:rPr>
-        <w:t xml:space="preserve">Em cores RGB, a luminosidade é calculada através da expressão de luminosidade = </w:t>
+        <w:t>Em cores RGB, a luminosidade é calculada através da expressão de luminosidade = (R*0.3 + G*0.59 + B *0.11), que deve ser truncada para um valor inteiro.</w:t>
+      </w:r>
+    </w:p>
+    <w:p>
+      <w:pPr>
+        <w:pStyle w:val="Normal"/>
+        <w:spacing w:before="0" w:after="120"/>
+        <w:jc w:val="both"/>
+        <w:rPr>
+          <w:rFonts w:eastAsia="Calibri" w:cs="Times New Roman" w:eastAsiaTheme="minorHAnsi"/>
+          <w:sz w:val="22"/>
+          <w:szCs w:val="22"/>
+          <w:lang w:val="pt-BR" w:eastAsia="en-US"/>
+        </w:rPr>
+      </w:pPr>
+      <w:r>
+        <w:rPr>
+          <w:rFonts w:eastAsia="Calibri" w:cs="Times New Roman" w:eastAsiaTheme="minorHAnsi"/>
+          <w:sz w:val="22"/>
+          <w:szCs w:val="22"/>
+          <w:lang w:val="pt-BR" w:eastAsia="en-US"/>
+        </w:rPr>
       </w:r>
     </w:p>
     <w:p>
@@ -493,13 +514,16 @@
           <w:szCs w:val="22"/>
           <w:lang w:val="pt-BR" w:eastAsia="en-US"/>
         </w:rPr>
-        <w:tab/>
-        <w:t xml:space="preserve">(R*0.3 + G*0.59 + B *0.11) / 255, </w:t>
-      </w:r>
-    </w:p>
-    <w:p>
-      <w:pPr>
-        <w:pStyle w:val="Normal"/>
+        <w:t>Escreva</w:t>
+      </w:r>
+    </w:p>
+    <w:p>
+      <w:pPr>
+        <w:pStyle w:val="Normal"/>
+        <w:numPr>
+          <w:ilvl w:val="0"/>
+          <w:numId w:val="4"/>
+        </w:numPr>
         <w:spacing w:before="0" w:after="120"/>
         <w:jc w:val="both"/>
         <w:rPr/>
@@ -511,33 +535,16 @@
           <w:szCs w:val="22"/>
           <w:lang w:val="pt-BR" w:eastAsia="en-US"/>
         </w:rPr>
-        <w:t>que deve ser truncada para um valor inteiro.</w:t>
-      </w:r>
-    </w:p>
-    <w:p>
-      <w:pPr>
-        <w:pStyle w:val="Normal"/>
-        <w:spacing w:before="0" w:after="120"/>
-        <w:jc w:val="both"/>
-        <w:rPr>
-          <w:rFonts w:eastAsia="Calibri" w:cs="Times New Roman" w:eastAsiaTheme="minorHAnsi"/>
-          <w:sz w:val="22"/>
-          <w:szCs w:val="22"/>
-          <w:lang w:val="pt-BR" w:eastAsia="en-US"/>
-        </w:rPr>
-      </w:pPr>
-      <w:r>
-        <w:rPr>
-          <w:rFonts w:eastAsia="Calibri" w:cs="Times New Roman" w:eastAsiaTheme="minorHAnsi"/>
-          <w:sz w:val="22"/>
-          <w:szCs w:val="22"/>
-          <w:lang w:val="pt-BR" w:eastAsia="en-US"/>
-        </w:rPr>
-      </w:r>
-    </w:p>
-    <w:p>
-      <w:pPr>
-        <w:pStyle w:val="Normal"/>
+        <w:t>uma classe que represente uma cor RGB</w:t>
+      </w:r>
+    </w:p>
+    <w:p>
+      <w:pPr>
+        <w:pStyle w:val="Normal"/>
+        <w:numPr>
+          <w:ilvl w:val="0"/>
+          <w:numId w:val="4"/>
+        </w:numPr>
         <w:spacing w:before="0" w:after="120"/>
         <w:jc w:val="both"/>
         <w:rPr/>
@@ -549,7 +556,758 @@
           <w:szCs w:val="22"/>
           <w:lang w:val="pt-BR" w:eastAsia="en-US"/>
         </w:rPr>
-        <w:t>Escreva</w:t>
+        <w:t>a representação estática da classe criada</w:t>
+      </w:r>
+    </w:p>
+    <w:p>
+      <w:pPr>
+        <w:pStyle w:val="Normal"/>
+        <w:numPr>
+          <w:ilvl w:val="0"/>
+          <w:numId w:val="4"/>
+        </w:numPr>
+        <w:spacing w:before="0" w:after="120"/>
+        <w:jc w:val="both"/>
+        <w:rPr/>
+      </w:pPr>
+      <w:r>
+        <w:rPr>
+          <w:rFonts w:eastAsia="Calibri" w:cs="Times New Roman" w:eastAsiaTheme="minorHAnsi"/>
+          <w:sz w:val="22"/>
+          <w:szCs w:val="22"/>
+          <w:lang w:val="pt-BR" w:eastAsia="en-US"/>
+        </w:rPr>
+        <w:t xml:space="preserve">os métodos que </w:t>
+      </w:r>
+      <w:r>
+        <w:rPr>
+          <w:rFonts w:eastAsia="Calibri" w:cs="Times New Roman" w:eastAsiaTheme="minorHAnsi"/>
+          <w:sz w:val="22"/>
+          <w:szCs w:val="22"/>
+          <w:lang w:val="pt-BR" w:eastAsia="en-US"/>
+        </w:rPr>
+        <w:t>leem</w:t>
+      </w:r>
+      <w:r>
+        <w:rPr>
+          <w:rFonts w:eastAsia="Calibri" w:cs="Times New Roman" w:eastAsiaTheme="minorHAnsi"/>
+          <w:sz w:val="22"/>
+          <w:szCs w:val="22"/>
+          <w:lang w:val="pt-BR" w:eastAsia="en-US"/>
+        </w:rPr>
+        <w:t xml:space="preserve"> e alteram os valores das componentes RGB da cor</w:t>
+      </w:r>
+    </w:p>
+    <w:p>
+      <w:pPr>
+        <w:pStyle w:val="Normal"/>
+        <w:numPr>
+          <w:ilvl w:val="0"/>
+          <w:numId w:val="4"/>
+        </w:numPr>
+        <w:spacing w:before="0" w:after="120"/>
+        <w:jc w:val="both"/>
+        <w:rPr/>
+      </w:pPr>
+      <w:r>
+        <w:rPr>
+          <w:rFonts w:eastAsia="Calibri" w:cs="Times New Roman" w:eastAsiaTheme="minorHAnsi"/>
+          <w:sz w:val="22"/>
+          <w:szCs w:val="22"/>
+          <w:lang w:val="pt-BR" w:eastAsia="en-US"/>
+        </w:rPr>
+        <w:t>um método que leia a luminosidade da cor</w:t>
+      </w:r>
+    </w:p>
+    <w:p>
+      <w:pPr>
+        <w:pStyle w:val="Normal"/>
+        <w:numPr>
+          <w:ilvl w:val="0"/>
+          <w:numId w:val="4"/>
+        </w:numPr>
+        <w:spacing w:before="0" w:after="120"/>
+        <w:jc w:val="both"/>
+        <w:rPr/>
+      </w:pPr>
+      <w:r>
+        <w:rPr>
+          <w:rFonts w:eastAsia="Calibri" w:cs="Times New Roman" w:eastAsiaTheme="minorHAnsi"/>
+          <w:sz w:val="22"/>
+          <w:szCs w:val="22"/>
+          <w:lang w:val="pt-BR" w:eastAsia="en-US"/>
+        </w:rPr>
+        <w:t>construtores sobrecarregados que permitam a criação de uma cor</w:t>
+      </w:r>
+    </w:p>
+    <w:p>
+      <w:pPr>
+        <w:pStyle w:val="Normal"/>
+        <w:numPr>
+          <w:ilvl w:val="0"/>
+          <w:numId w:val="4"/>
+        </w:numPr>
+        <w:spacing w:before="0" w:after="120"/>
+        <w:jc w:val="both"/>
+        <w:rPr/>
+      </w:pPr>
+      <w:r>
+        <w:rPr>
+          <w:rFonts w:eastAsia="Calibri" w:cs="Times New Roman" w:eastAsiaTheme="minorHAnsi"/>
+          <w:sz w:val="22"/>
+          <w:szCs w:val="22"/>
+          <w:lang w:val="pt-BR" w:eastAsia="en-US"/>
+        </w:rPr>
+        <w:t>um construtor de cópia, que crie uma cor idêntica (mesmo valor de R, G e B)</w:t>
+      </w:r>
+    </w:p>
+    <w:p>
+      <w:pPr>
+        <w:pStyle w:val="Normal"/>
+        <w:numPr>
+          <w:ilvl w:val="0"/>
+          <w:numId w:val="4"/>
+        </w:numPr>
+        <w:spacing w:before="0" w:after="120"/>
+        <w:jc w:val="both"/>
+        <w:rPr/>
+      </w:pPr>
+      <w:r>
+        <w:rPr>
+          <w:rFonts w:eastAsia="Calibri" w:cs="Times New Roman" w:eastAsiaTheme="minorHAnsi"/>
+          <w:sz w:val="22"/>
+          <w:szCs w:val="22"/>
+          <w:lang w:val="pt-BR" w:eastAsia="en-US"/>
+        </w:rPr>
+        <w:t>um construtor sem parâmetros, que crie a cor preta (&lt;R=0, G=0, B=0&gt;)</w:t>
+      </w:r>
+    </w:p>
+    <w:p>
+      <w:pPr>
+        <w:pStyle w:val="Normal"/>
+        <w:numPr>
+          <w:ilvl w:val="0"/>
+          <w:numId w:val="4"/>
+        </w:numPr>
+        <w:spacing w:before="0" w:after="120"/>
+        <w:jc w:val="both"/>
+        <w:rPr/>
+      </w:pPr>
+      <w:r>
+        <w:rPr>
+          <w:rFonts w:eastAsia="Calibri" w:cs="Times New Roman" w:eastAsiaTheme="minorHAnsi"/>
+          <w:sz w:val="22"/>
+          <w:szCs w:val="22"/>
+          <w:lang w:val="pt-BR" w:eastAsia="en-US"/>
+        </w:rPr>
+        <w:t>um construtor que receba três valores como parâmetros e crie uma considerando estes valores como os valores de R, G e B, respectivamente</w:t>
+      </w:r>
+    </w:p>
+    <w:p>
+      <w:pPr>
+        <w:pStyle w:val="Normal"/>
+        <w:numPr>
+          <w:ilvl w:val="0"/>
+          <w:numId w:val="4"/>
+        </w:numPr>
+        <w:spacing w:before="0" w:after="120"/>
+        <w:jc w:val="both"/>
+        <w:rPr/>
+      </w:pPr>
+      <w:r>
+        <w:rPr>
+          <w:rFonts w:eastAsia="Calibri" w:cs="Times New Roman" w:eastAsiaTheme="minorHAnsi"/>
+          <w:sz w:val="22"/>
+          <w:szCs w:val="22"/>
+          <w:lang w:val="pt-BR" w:eastAsia="en-US"/>
+        </w:rPr>
+        <w:t>um método que verifique se duas cores são iguais. As cores são consideradas iguais se seus valores de R, G e B são idênticos entre si (o R de uma cor igual o R da outra e assim por diante)</w:t>
+      </w:r>
+    </w:p>
+    <w:p>
+      <w:pPr>
+        <w:pStyle w:val="Normal"/>
+        <w:numPr>
+          <w:ilvl w:val="0"/>
+          <w:numId w:val="4"/>
+        </w:numPr>
+        <w:spacing w:before="0" w:after="120"/>
+        <w:jc w:val="both"/>
+        <w:rPr/>
+      </w:pPr>
+      <w:r>
+        <w:rPr>
+          <w:rFonts w:eastAsia="Calibri" w:cs="Times New Roman" w:eastAsiaTheme="minorHAnsi"/>
+          <w:sz w:val="22"/>
+          <w:szCs w:val="22"/>
+          <w:lang w:val="pt-BR" w:eastAsia="en-US"/>
+        </w:rPr>
+        <w:t>altere as propriedades Red, Green e Blue e Luminosidade para serem exclusivamente leitura</w:t>
+      </w:r>
+    </w:p>
+    <w:p>
+      <w:pPr>
+        <w:pStyle w:val="Normal"/>
+        <w:numPr>
+          <w:ilvl w:val="0"/>
+          <w:numId w:val="4"/>
+        </w:numPr>
+        <w:spacing w:before="0" w:after="120"/>
+        <w:jc w:val="both"/>
+        <w:rPr/>
+      </w:pPr>
+      <w:r>
+        <w:rPr>
+          <w:rFonts w:eastAsia="Calibri" w:cs="Times New Roman" w:eastAsiaTheme="minorHAnsi"/>
+          <w:sz w:val="22"/>
+          <w:szCs w:val="22"/>
+          <w:lang w:val="pt-BR" w:eastAsia="en-US"/>
+        </w:rPr>
+        <w:t>um método que gere e retorne uma nova cor RGB equivalente ao cinza da cor RGB em questão. Essa cor possui os valores de R, G e B iguais entre si e iguais ao valor da luminosidade da cor original. Por exemplo, para a cor #2596BE, a cor gerada deverá ser #797979.</w:t>
+      </w:r>
+    </w:p>
+    <w:p>
+      <w:pPr>
+        <w:pStyle w:val="Normal"/>
+        <w:numPr>
+          <w:ilvl w:val="0"/>
+          <w:numId w:val="4"/>
+        </w:numPr>
+        <w:spacing w:before="0" w:after="120"/>
+        <w:jc w:val="both"/>
+        <w:rPr/>
+      </w:pPr>
+      <w:r>
+        <w:rPr>
+          <w:rFonts w:eastAsia="Calibri" w:cs="Times New Roman" w:eastAsiaTheme="minorHAnsi"/>
+          <w:sz w:val="22"/>
+          <w:szCs w:val="22"/>
+          <w:lang w:val="pt-BR" w:eastAsia="en-US"/>
+        </w:rPr>
+        <w:t>um método que gere uma representação String da cor como hexadecimal. A representação é composta pelo caracter # seguida de dois dígitos representando o valor de R, G e B em hexadecimal. Por exemplo, para a cor RGB, onde R=37, G=150, B=190, o método deve retornar: #2596BE</w:t>
+      </w:r>
+    </w:p>
+    <w:p>
+      <w:pPr>
+        <w:pStyle w:val="Normal"/>
+        <w:numPr>
+          <w:ilvl w:val="0"/>
+          <w:numId w:val="4"/>
+        </w:numPr>
+        <w:spacing w:before="0" w:after="120"/>
+        <w:jc w:val="both"/>
+        <w:rPr/>
+      </w:pPr>
+      <w:r>
+        <w:rPr>
+          <w:rFonts w:eastAsia="Calibri" w:cs="Times New Roman" w:eastAsiaTheme="minorHAnsi"/>
+          <w:sz w:val="22"/>
+          <w:szCs w:val="22"/>
+          <w:lang w:val="pt-BR" w:eastAsia="en-US"/>
+        </w:rPr>
+        <w:t xml:space="preserve">um método clarear que receba um valor e modifique a tonalidade da cor em questão a tornando mais clara. Para isso, o método deve modificar os valores RGB, </w:t>
+      </w:r>
+      <w:bookmarkStart w:id="0" w:name="__DdeLink__44_1337348657"/>
+      <w:r>
+        <w:rPr>
+          <w:rFonts w:eastAsia="Calibri" w:cs="Times New Roman" w:eastAsiaTheme="minorHAnsi"/>
+          <w:sz w:val="22"/>
+          <w:szCs w:val="22"/>
+          <w:lang w:val="pt-BR" w:eastAsia="en-US"/>
+        </w:rPr>
+        <w:t xml:space="preserve">para um novo valor </w:t>
+      </w:r>
+      <w:r>
+        <w:rPr>
+          <w:rFonts w:eastAsia="Calibri" w:cs="Times New Roman" w:eastAsiaTheme="minorHAnsi"/>
+          <w:b/>
+          <w:bCs/>
+          <w:sz w:val="22"/>
+          <w:szCs w:val="22"/>
+          <w:lang w:val="pt-BR" w:eastAsia="en-US"/>
+        </w:rPr>
+        <w:t>p</w:t>
+      </w:r>
+      <w:r>
+        <w:rPr>
+          <w:rFonts w:eastAsia="Calibri" w:cs="Times New Roman" w:eastAsiaTheme="minorHAnsi"/>
+          <w:sz w:val="22"/>
+          <w:szCs w:val="22"/>
+          <w:lang w:val="pt-BR" w:eastAsia="en-US"/>
+        </w:rPr>
+        <w:t xml:space="preserve"> percentual </w:t>
+      </w:r>
+      <w:r>
+        <w:rPr>
+          <w:rFonts w:eastAsia="Calibri" w:cs="Times New Roman" w:eastAsiaTheme="minorHAnsi"/>
+          <w:sz w:val="22"/>
+          <w:szCs w:val="22"/>
+          <w:lang w:val="pt-BR" w:eastAsia="en-US"/>
+        </w:rPr>
+        <w:t>maior</w:t>
+      </w:r>
+      <w:r>
+        <w:rPr>
+          <w:rFonts w:eastAsia="Calibri" w:cs="Times New Roman" w:eastAsiaTheme="minorHAnsi"/>
+          <w:sz w:val="22"/>
+          <w:szCs w:val="22"/>
+          <w:lang w:val="pt-BR" w:eastAsia="en-US"/>
+        </w:rPr>
+        <w:t xml:space="preserve">, onde </w:t>
+      </w:r>
+      <w:r>
+        <w:rPr>
+          <w:rFonts w:eastAsia="Calibri" w:cs="Times New Roman" w:eastAsiaTheme="minorHAnsi"/>
+          <w:b/>
+          <w:bCs/>
+          <w:sz w:val="22"/>
+          <w:szCs w:val="22"/>
+          <w:lang w:val="pt-BR" w:eastAsia="en-US"/>
+        </w:rPr>
+        <w:t>p</w:t>
+      </w:r>
+      <w:r>
+        <w:rPr>
+          <w:rFonts w:eastAsia="Calibri" w:cs="Times New Roman" w:eastAsiaTheme="minorHAnsi"/>
+          <w:sz w:val="22"/>
+          <w:szCs w:val="22"/>
+          <w:lang w:val="pt-BR" w:eastAsia="en-US"/>
+        </w:rPr>
+        <w:t xml:space="preserve"> deve ser indicado como parâmetro. </w:t>
+      </w:r>
+      <w:bookmarkEnd w:id="0"/>
+      <w:r>
+        <w:rPr>
+          <w:rFonts w:eastAsia="Calibri" w:cs="Times New Roman" w:eastAsiaTheme="minorHAnsi"/>
+          <w:color w:val="00000A"/>
+          <w:sz w:val="22"/>
+          <w:szCs w:val="22"/>
+          <w:lang w:val="pt-BR" w:eastAsia="en-US" w:bidi="hi-IN"/>
+        </w:rPr>
+        <w:t xml:space="preserve">Por exemplo, para a cor  #2596BE, se o parâmetro de clarear for 0.1 (10%), a cor deve se tornar </w:t>
+      </w:r>
+      <w:r>
+        <w:rPr>
+          <w:rFonts w:eastAsia="Calibri" w:cs="Times New Roman" w:eastAsiaTheme="minorHAnsi"/>
+          <w:b w:val="false"/>
+          <w:i w:val="false"/>
+          <w:caps w:val="false"/>
+          <w:smallCaps w:val="false"/>
+          <w:color w:val="00000A"/>
+          <w:spacing w:val="0"/>
+          <w:sz w:val="22"/>
+          <w:szCs w:val="22"/>
+          <w:lang w:val="pt-BR" w:eastAsia="en-US" w:bidi="hi-IN"/>
+        </w:rPr>
+        <w:t>#</w:t>
+      </w:r>
+      <w:r>
+        <w:rPr>
+          <w:rFonts w:eastAsia="Calibri" w:cs="Times New Roman" w:eastAsiaTheme="minorHAnsi"/>
+          <w:b w:val="false"/>
+          <w:i w:val="false"/>
+          <w:caps w:val="false"/>
+          <w:smallCaps w:val="false"/>
+          <w:color w:val="00000A"/>
+          <w:spacing w:val="0"/>
+          <w:sz w:val="22"/>
+          <w:szCs w:val="22"/>
+          <w:lang w:val="pt-BR" w:eastAsia="en-US" w:bidi="hi-IN"/>
+        </w:rPr>
+        <w:t>3BA1C5</w:t>
+      </w:r>
+      <w:r>
+        <w:rPr>
+          <w:rFonts w:eastAsia="Calibri" w:cs="Times New Roman" w:eastAsiaTheme="minorHAnsi"/>
+          <w:b w:val="false"/>
+          <w:i w:val="false"/>
+          <w:caps w:val="false"/>
+          <w:smallCaps w:val="false"/>
+          <w:color w:val="00000A"/>
+          <w:spacing w:val="0"/>
+          <w:sz w:val="22"/>
+          <w:szCs w:val="22"/>
+          <w:lang w:val="pt-BR" w:eastAsia="en-US" w:bidi="hi-IN"/>
+        </w:rPr>
+        <w:t xml:space="preserve">. </w:t>
+      </w:r>
+    </w:p>
+    <w:p>
+      <w:pPr>
+        <w:pStyle w:val="Normal"/>
+        <w:numPr>
+          <w:ilvl w:val="0"/>
+          <w:numId w:val="4"/>
+        </w:numPr>
+        <w:spacing w:before="0" w:after="120"/>
+        <w:jc w:val="both"/>
+        <w:rPr/>
+      </w:pPr>
+      <w:r>
+        <w:rPr>
+          <w:rFonts w:eastAsia="Calibri" w:cs="Times New Roman" w:eastAsiaTheme="minorHAnsi"/>
+          <w:color w:val="00000A"/>
+          <w:sz w:val="22"/>
+          <w:szCs w:val="22"/>
+          <w:lang w:val="pt-BR" w:eastAsia="en-US" w:bidi="hi-IN"/>
+        </w:rPr>
+        <w:t xml:space="preserve"> </w:t>
+      </w:r>
+      <w:r>
+        <w:rPr>
+          <w:rFonts w:eastAsia="Calibri" w:cs="Times New Roman" w:eastAsiaTheme="minorHAnsi"/>
+          <w:color w:val="00000A"/>
+          <w:sz w:val="22"/>
+          <w:szCs w:val="22"/>
+          <w:lang w:val="pt-BR" w:eastAsia="en-US" w:bidi="hi-IN"/>
+        </w:rPr>
+        <w:t xml:space="preserve">um método escurecer que receba um valor e modifique a tonalidade da cor em questão a tornando mais escura. Para isso, o método deve modificar os valores RGB, para um novo valor </w:t>
+      </w:r>
+      <w:r>
+        <w:rPr>
+          <w:rFonts w:eastAsia="Calibri" w:cs="Times New Roman" w:eastAsiaTheme="minorHAnsi"/>
+          <w:b/>
+          <w:bCs/>
+          <w:color w:val="00000A"/>
+          <w:sz w:val="22"/>
+          <w:szCs w:val="22"/>
+          <w:lang w:val="pt-BR" w:eastAsia="en-US" w:bidi="hi-IN"/>
+        </w:rPr>
+        <w:t>p</w:t>
+      </w:r>
+      <w:r>
+        <w:rPr>
+          <w:rFonts w:eastAsia="Calibri" w:cs="Times New Roman" w:eastAsiaTheme="minorHAnsi"/>
+          <w:color w:val="00000A"/>
+          <w:sz w:val="22"/>
+          <w:szCs w:val="22"/>
+          <w:lang w:val="pt-BR" w:eastAsia="en-US" w:bidi="hi-IN"/>
+        </w:rPr>
+        <w:t xml:space="preserve"> percentual </w:t>
+      </w:r>
+      <w:r>
+        <w:rPr>
+          <w:rFonts w:eastAsia="Calibri" w:cs="Times New Roman" w:eastAsiaTheme="minorHAnsi"/>
+          <w:color w:val="00000A"/>
+          <w:sz w:val="22"/>
+          <w:szCs w:val="22"/>
+          <w:lang w:val="pt-BR" w:eastAsia="en-US" w:bidi="hi-IN"/>
+        </w:rPr>
+        <w:t>menor</w:t>
+      </w:r>
+      <w:r>
+        <w:rPr>
+          <w:rFonts w:eastAsia="Calibri" w:cs="Times New Roman" w:eastAsiaTheme="minorHAnsi"/>
+          <w:color w:val="00000A"/>
+          <w:sz w:val="22"/>
+          <w:szCs w:val="22"/>
+          <w:lang w:val="pt-BR" w:eastAsia="en-US" w:bidi="hi-IN"/>
+        </w:rPr>
+        <w:t xml:space="preserve">, onde </w:t>
+      </w:r>
+      <w:r>
+        <w:rPr>
+          <w:rFonts w:eastAsia="Calibri" w:cs="Times New Roman" w:eastAsiaTheme="minorHAnsi"/>
+          <w:b/>
+          <w:bCs/>
+          <w:color w:val="00000A"/>
+          <w:sz w:val="22"/>
+          <w:szCs w:val="22"/>
+          <w:lang w:val="pt-BR" w:eastAsia="en-US" w:bidi="hi-IN"/>
+        </w:rPr>
+        <w:t>p</w:t>
+      </w:r>
+      <w:r>
+        <w:rPr>
+          <w:rFonts w:eastAsia="Calibri" w:cs="Times New Roman" w:eastAsiaTheme="minorHAnsi"/>
+          <w:color w:val="00000A"/>
+          <w:sz w:val="22"/>
+          <w:szCs w:val="22"/>
+          <w:lang w:val="pt-BR" w:eastAsia="en-US" w:bidi="hi-IN"/>
+        </w:rPr>
+        <w:t xml:space="preserve"> deve ser indicado como parâmetro. Por exemplo, para a cor  #2596BE, se o parâmetro de escurecer for 0.1 (10%), a cor deve se tornar </w:t>
+      </w:r>
+      <w:r>
+        <w:rPr>
+          <w:rFonts w:eastAsia="Calibri" w:cs="Times New Roman" w:eastAsiaTheme="minorHAnsi"/>
+          <w:b w:val="false"/>
+          <w:i w:val="false"/>
+          <w:caps w:val="false"/>
+          <w:smallCaps w:val="false"/>
+          <w:color w:val="00000A"/>
+          <w:spacing w:val="0"/>
+          <w:sz w:val="22"/>
+          <w:szCs w:val="22"/>
+          <w:lang w:val="pt-BR" w:eastAsia="en-US" w:bidi="hi-IN"/>
+        </w:rPr>
+        <w:t>#2187AB.</w:t>
+      </w:r>
+    </w:p>
+    <w:p>
+      <w:pPr>
+        <w:pStyle w:val="Normal"/>
+        <w:numPr>
+          <w:ilvl w:val="0"/>
+          <w:numId w:val="4"/>
+        </w:numPr>
+        <w:spacing w:before="0" w:after="120"/>
+        <w:jc w:val="both"/>
+        <w:rPr/>
+      </w:pPr>
+      <w:r>
+        <w:rPr>
+          <w:rFonts w:eastAsia="Calibri" w:cs="Times New Roman" w:eastAsiaTheme="minorHAnsi"/>
+          <w:b w:val="false"/>
+          <w:i w:val="false"/>
+          <w:caps w:val="false"/>
+          <w:smallCaps w:val="false"/>
+          <w:color w:val="00000A"/>
+          <w:spacing w:val="0"/>
+          <w:sz w:val="22"/>
+          <w:szCs w:val="22"/>
+          <w:lang w:val="pt-BR" w:eastAsia="en-US" w:bidi="hi-IN"/>
+        </w:rPr>
+        <w:t>Um método que retorne uma nova instância de CorRGB, igual a cor que recebeu a mensagem</w:t>
+      </w:r>
+    </w:p>
+    <w:p>
+      <w:pPr>
+        <w:pStyle w:val="Normal"/>
+        <w:numPr>
+          <w:ilvl w:val="0"/>
+          <w:numId w:val="4"/>
+        </w:numPr>
+        <w:spacing w:before="0" w:after="120"/>
+        <w:jc w:val="both"/>
+        <w:rPr/>
+      </w:pPr>
+      <w:r>
+        <w:rPr>
+          <w:rFonts w:eastAsia="Calibri" w:cs="Times New Roman" w:eastAsiaTheme="minorHAnsi"/>
+          <w:b w:val="false"/>
+          <w:i w:val="false"/>
+          <w:caps w:val="false"/>
+          <w:smallCaps w:val="false"/>
+          <w:color w:val="00000A"/>
+          <w:spacing w:val="0"/>
+          <w:sz w:val="22"/>
+          <w:szCs w:val="22"/>
+          <w:lang w:val="pt-BR" w:eastAsia="en-US" w:bidi="hi-IN"/>
+        </w:rPr>
+        <w:t>Atributos de classe que permitam reduzir o número de instâncias em us</w:t>
+      </w:r>
+      <w:r>
+        <w:rPr>
+          <w:rFonts w:eastAsia="Calibri" w:cs="Times New Roman" w:eastAsiaTheme="minorHAnsi"/>
+          <w:b w:val="false"/>
+          <w:i w:val="false"/>
+          <w:caps w:val="false"/>
+          <w:smallCaps w:val="false"/>
+          <w:color w:val="00000A"/>
+          <w:spacing w:val="0"/>
+          <w:sz w:val="22"/>
+          <w:szCs w:val="22"/>
+          <w:lang w:val="pt-BR" w:eastAsia="en-US" w:bidi="hi-IN"/>
+        </w:rPr>
+        <w:t>o de cores comuns</w:t>
+      </w:r>
+    </w:p>
+    <w:p>
+      <w:pPr>
+        <w:pStyle w:val="Normal"/>
+        <w:numPr>
+          <w:ilvl w:val="1"/>
+          <w:numId w:val="3"/>
+        </w:numPr>
+        <w:spacing w:before="0" w:after="120"/>
+        <w:jc w:val="both"/>
+        <w:rPr/>
+      </w:pPr>
+      <w:r>
+        <w:rPr>
+          <w:rFonts w:eastAsia="Calibri" w:cs="Times New Roman" w:eastAsiaTheme="minorHAnsi"/>
+          <w:b w:val="false"/>
+          <w:i w:val="false"/>
+          <w:caps w:val="false"/>
+          <w:smallCaps w:val="false"/>
+          <w:color w:val="00000A"/>
+          <w:spacing w:val="0"/>
+          <w:sz w:val="22"/>
+          <w:szCs w:val="22"/>
+          <w:lang w:val="pt-BR" w:eastAsia="en-US" w:bidi="hi-IN"/>
+        </w:rPr>
+        <w:t>PRETA #000000</w:t>
+      </w:r>
+    </w:p>
+    <w:p>
+      <w:pPr>
+        <w:pStyle w:val="Normal"/>
+        <w:numPr>
+          <w:ilvl w:val="1"/>
+          <w:numId w:val="3"/>
+        </w:numPr>
+        <w:spacing w:before="0" w:after="120"/>
+        <w:jc w:val="both"/>
+        <w:rPr/>
+      </w:pPr>
+      <w:r>
+        <w:rPr>
+          <w:rFonts w:eastAsia="Calibri" w:cs="Times New Roman" w:eastAsiaTheme="minorHAnsi"/>
+          <w:b w:val="false"/>
+          <w:i w:val="false"/>
+          <w:caps w:val="false"/>
+          <w:smallCaps w:val="false"/>
+          <w:color w:val="00000A"/>
+          <w:spacing w:val="0"/>
+          <w:sz w:val="22"/>
+          <w:szCs w:val="22"/>
+          <w:lang w:val="pt-BR" w:eastAsia="en-US" w:bidi="hi-IN"/>
+        </w:rPr>
+        <w:t>BRANCA #FFFFFF</w:t>
+      </w:r>
+    </w:p>
+    <w:p>
+      <w:pPr>
+        <w:pStyle w:val="Normal"/>
+        <w:numPr>
+          <w:ilvl w:val="1"/>
+          <w:numId w:val="3"/>
+        </w:numPr>
+        <w:spacing w:before="0" w:after="120"/>
+        <w:jc w:val="both"/>
+        <w:rPr/>
+      </w:pPr>
+      <w:r>
+        <w:rPr>
+          <w:rFonts w:eastAsia="Calibri" w:cs="Times New Roman" w:eastAsiaTheme="minorHAnsi"/>
+          <w:b w:val="false"/>
+          <w:i w:val="false"/>
+          <w:caps w:val="false"/>
+          <w:smallCaps w:val="false"/>
+          <w:color w:val="00000A"/>
+          <w:spacing w:val="0"/>
+          <w:sz w:val="22"/>
+          <w:szCs w:val="22"/>
+          <w:lang w:val="pt-BR" w:eastAsia="en-US" w:bidi="hi-IN"/>
+        </w:rPr>
+        <w:t>RED #FF0000</w:t>
+      </w:r>
+    </w:p>
+    <w:p>
+      <w:pPr>
+        <w:pStyle w:val="Normal"/>
+        <w:numPr>
+          <w:ilvl w:val="1"/>
+          <w:numId w:val="3"/>
+        </w:numPr>
+        <w:spacing w:before="0" w:after="120"/>
+        <w:jc w:val="both"/>
+        <w:rPr/>
+      </w:pPr>
+      <w:r>
+        <w:rPr>
+          <w:rFonts w:eastAsia="Calibri" w:cs="Times New Roman" w:eastAsiaTheme="minorHAnsi"/>
+          <w:b w:val="false"/>
+          <w:i w:val="false"/>
+          <w:caps w:val="false"/>
+          <w:smallCaps w:val="false"/>
+          <w:color w:val="00000A"/>
+          <w:spacing w:val="0"/>
+          <w:sz w:val="22"/>
+          <w:szCs w:val="22"/>
+          <w:lang w:val="pt-BR" w:eastAsia="en-US" w:bidi="hi-IN"/>
+        </w:rPr>
+        <w:t>GREEN #00FF00</w:t>
+      </w:r>
+    </w:p>
+    <w:p>
+      <w:pPr>
+        <w:pStyle w:val="Normal"/>
+        <w:numPr>
+          <w:ilvl w:val="1"/>
+          <w:numId w:val="3"/>
+        </w:numPr>
+        <w:spacing w:before="0" w:after="120"/>
+        <w:jc w:val="both"/>
+        <w:rPr/>
+      </w:pPr>
+      <w:r>
+        <w:rPr>
+          <w:rFonts w:eastAsia="Calibri" w:cs="Times New Roman" w:eastAsiaTheme="minorHAnsi"/>
+          <w:b w:val="false"/>
+          <w:i w:val="false"/>
+          <w:caps w:val="false"/>
+          <w:smallCaps w:val="false"/>
+          <w:color w:val="00000A"/>
+          <w:spacing w:val="0"/>
+          <w:sz w:val="22"/>
+          <w:szCs w:val="22"/>
+          <w:lang w:val="pt-BR" w:eastAsia="en-US" w:bidi="hi-IN"/>
+        </w:rPr>
+        <w:t>BLUE #0000FF</w:t>
+      </w:r>
+    </w:p>
+    <w:p>
+      <w:pPr>
+        <w:pStyle w:val="Normal"/>
+        <w:spacing w:before="0" w:after="120"/>
+        <w:jc w:val="both"/>
+        <w:rPr>
+          <w:rFonts w:eastAsia="Calibri" w:cs="Times New Roman" w:eastAsiaTheme="minorHAnsi"/>
+          <w:b w:val="false"/>
+          <w:b w:val="false"/>
+          <w:i w:val="false"/>
+          <w:i w:val="false"/>
+          <w:caps w:val="false"/>
+          <w:smallCaps w:val="false"/>
+          <w:color w:val="00000A"/>
+          <w:spacing w:val="0"/>
+          <w:sz w:val="22"/>
+          <w:szCs w:val="22"/>
+          <w:lang w:val="pt-BR" w:eastAsia="en-US" w:bidi="hi-IN"/>
+        </w:rPr>
+      </w:pPr>
+      <w:r>
+        <w:rPr/>
+      </w:r>
+    </w:p>
+    <w:p>
+      <w:pPr>
+        <w:pStyle w:val="Normal"/>
+        <w:spacing w:before="0" w:after="120"/>
+        <w:jc w:val="both"/>
+        <w:rPr/>
+      </w:pPr>
+      <w:r>
+        <w:rPr>
+          <w:rFonts w:eastAsia="Calibri" w:cs="Times New Roman" w:eastAsiaTheme="minorHAnsi"/>
+          <w:b w:val="false"/>
+          <w:i w:val="false"/>
+          <w:caps w:val="false"/>
+          <w:smallCaps w:val="false"/>
+          <w:color w:val="00000A"/>
+          <w:spacing w:val="0"/>
+          <w:sz w:val="22"/>
+          <w:szCs w:val="22"/>
+          <w:lang w:val="pt-BR" w:eastAsia="en-US" w:bidi="hi-IN"/>
+        </w:rPr>
+        <w:t>Escreva uma classe que represente uma Imagem como um mapa bidimensional de cores RGB.</w:t>
+      </w:r>
+    </w:p>
+    <w:p>
+      <w:pPr>
+        <w:pStyle w:val="Normal"/>
+        <w:spacing w:before="0" w:after="120"/>
+        <w:jc w:val="both"/>
+        <w:rPr>
+          <w:rFonts w:eastAsia="Calibri" w:cs="Times New Roman" w:eastAsiaTheme="minorHAnsi"/>
+          <w:sz w:val="22"/>
+          <w:szCs w:val="22"/>
+          <w:lang w:val="pt-BR" w:eastAsia="en-US"/>
+        </w:rPr>
+      </w:pPr>
+      <w:r>
+        <w:rPr/>
       </w:r>
     </w:p>
     <w:p>
@@ -566,11 +1324,17 @@
       <w:r>
         <w:rPr>
           <w:rFonts w:eastAsia="Calibri" w:cs="Times New Roman" w:eastAsiaTheme="minorHAnsi"/>
-          <w:sz w:val="22"/>
-          <w:szCs w:val="22"/>
-          <w:lang w:val="pt-BR" w:eastAsia="en-US"/>
-        </w:rPr>
-        <w:t>uma classe que represente uma cor RGB</w:t>
+          <w:b w:val="false"/>
+          <w:i w:val="false"/>
+          <w:caps w:val="false"/>
+          <w:smallCaps w:val="false"/>
+          <w:color w:val="00000A"/>
+          <w:spacing w:val="0"/>
+          <w:sz w:val="22"/>
+          <w:szCs w:val="22"/>
+          <w:lang w:val="pt-BR" w:eastAsia="en-US" w:bidi="hi-IN"/>
+        </w:rPr>
+        <w:t>a representação estática da classe criada</w:t>
       </w:r>
     </w:p>
     <w:p>
@@ -591,7 +1355,25 @@
           <w:szCs w:val="22"/>
           <w:lang w:val="pt-BR" w:eastAsia="en-US"/>
         </w:rPr>
-        <w:t>a representação estática da classe criada</w:t>
+        <w:t>u</w:t>
+      </w:r>
+      <w:r>
+        <w:rPr>
+          <w:rFonts w:eastAsia="Calibri" w:cs="Times New Roman" w:eastAsiaTheme="minorHAnsi"/>
+          <w:sz w:val="22"/>
+          <w:szCs w:val="22"/>
+          <w:lang w:val="pt-BR" w:eastAsia="en-US"/>
+        </w:rPr>
+        <w:t xml:space="preserve">m construtor que crie uma Imagem. O tamanho da Imagem será passado como parâmetro no construtor. </w:t>
+      </w:r>
+      <w:r>
+        <w:rPr>
+          <w:rFonts w:eastAsia="Calibri" w:cs="Times New Roman" w:eastAsiaTheme="minorHAnsi"/>
+          <w:sz w:val="22"/>
+          <w:szCs w:val="22"/>
+          <w:lang w:val="pt-BR" w:eastAsia="en-US"/>
+        </w:rPr>
+        <w:t>A imagem criada deve ter todos os píxels ajustados para o BRANCO</w:t>
       </w:r>
     </w:p>
     <w:p>
@@ -608,11 +1390,17 @@
       <w:r>
         <w:rPr>
           <w:rFonts w:eastAsia="Calibri" w:cs="Times New Roman" w:eastAsiaTheme="minorHAnsi"/>
-          <w:sz w:val="22"/>
-          <w:szCs w:val="22"/>
-          <w:lang w:val="pt-BR" w:eastAsia="en-US"/>
-        </w:rPr>
-        <w:t>os métodos que lêem e alteram os valores das componentes RGB da cor</w:t>
+          <w:b w:val="false"/>
+          <w:i w:val="false"/>
+          <w:caps w:val="false"/>
+          <w:smallCaps w:val="false"/>
+          <w:color w:val="00000A"/>
+          <w:spacing w:val="0"/>
+          <w:sz w:val="22"/>
+          <w:szCs w:val="22"/>
+          <w:lang w:val="pt-BR" w:eastAsia="en-US" w:bidi="hi-IN"/>
+        </w:rPr>
+        <w:t>um método que modifique o pixel de uma imagem dada a posição e o pixel</w:t>
       </w:r>
     </w:p>
     <w:p>
@@ -629,11 +1417,62 @@
       <w:r>
         <w:rPr>
           <w:rFonts w:eastAsia="Calibri" w:cs="Times New Roman" w:eastAsiaTheme="minorHAnsi"/>
-          <w:sz w:val="22"/>
-          <w:szCs w:val="22"/>
-          <w:lang w:val="pt-BR" w:eastAsia="en-US"/>
-        </w:rPr>
-        <w:t>um método que leia a luminosidade da cor</w:t>
+          <w:b w:val="false"/>
+          <w:i w:val="false"/>
+          <w:caps w:val="false"/>
+          <w:smallCaps w:val="false"/>
+          <w:color w:val="00000A"/>
+          <w:spacing w:val="0"/>
+          <w:sz w:val="22"/>
+          <w:szCs w:val="22"/>
+          <w:lang w:val="pt-BR" w:eastAsia="en-US" w:bidi="hi-IN"/>
+        </w:rPr>
+        <w:t>sobrecarre</w:t>
+      </w:r>
+      <w:r>
+        <w:rPr>
+          <w:rFonts w:eastAsia="Calibri" w:cs="Times New Roman" w:eastAsiaTheme="minorHAnsi"/>
+          <w:b w:val="false"/>
+          <w:i w:val="false"/>
+          <w:caps w:val="false"/>
+          <w:smallCaps w:val="false"/>
+          <w:color w:val="00000A"/>
+          <w:spacing w:val="0"/>
+          <w:sz w:val="22"/>
+          <w:szCs w:val="22"/>
+          <w:lang w:val="pt-BR" w:eastAsia="en-US" w:bidi="hi-IN"/>
+        </w:rPr>
+        <w:t xml:space="preserve">gue este método para </w:t>
+      </w:r>
+      <w:r>
+        <w:rPr>
+          <w:rFonts w:eastAsia="Calibri" w:cs="Times New Roman" w:eastAsiaTheme="minorHAnsi"/>
+          <w:b w:val="false"/>
+          <w:i w:val="false"/>
+          <w:caps w:val="false"/>
+          <w:smallCaps w:val="false"/>
+          <w:color w:val="00000A"/>
+          <w:spacing w:val="0"/>
+          <w:sz w:val="22"/>
+          <w:szCs w:val="22"/>
+          <w:lang w:val="pt-BR" w:eastAsia="en-US" w:bidi="hi-IN"/>
+        </w:rPr>
+        <w:t>modifique o pixel de uma imagem dada a posição e o</w:t>
+      </w:r>
+      <w:r>
+        <w:rPr>
+          <w:rFonts w:eastAsia="Calibri" w:cs="Times New Roman" w:eastAsiaTheme="minorHAnsi"/>
+          <w:b w:val="false"/>
+          <w:i w:val="false"/>
+          <w:caps w:val="false"/>
+          <w:smallCaps w:val="false"/>
+          <w:color w:val="00000A"/>
+          <w:spacing w:val="0"/>
+          <w:sz w:val="22"/>
+          <w:szCs w:val="22"/>
+          <w:lang w:val="pt-BR" w:eastAsia="en-US" w:bidi="hi-IN"/>
+        </w:rPr>
+        <w:t>s valores de RGB do pixel.</w:t>
       </w:r>
     </w:p>
     <w:p>
@@ -650,137 +1489,17 @@
       <w:r>
         <w:rPr>
           <w:rFonts w:eastAsia="Calibri" w:cs="Times New Roman" w:eastAsiaTheme="minorHAnsi"/>
-          <w:sz w:val="22"/>
-          <w:szCs w:val="22"/>
-          <w:lang w:val="pt-BR" w:eastAsia="en-US"/>
-        </w:rPr>
-        <w:t>construtores sobrecarregados que permitam a criação de uma cor</w:t>
-      </w:r>
-    </w:p>
-    <w:p>
-      <w:pPr>
-        <w:pStyle w:val="Normal"/>
-        <w:numPr>
-          <w:ilvl w:val="1"/>
-          <w:numId w:val="2"/>
-        </w:numPr>
-        <w:spacing w:before="0" w:after="120"/>
-        <w:jc w:val="both"/>
-        <w:rPr/>
-      </w:pPr>
-      <w:r>
-        <w:rPr>
-          <w:rFonts w:eastAsia="Calibri" w:cs="Times New Roman" w:eastAsiaTheme="minorHAnsi"/>
-          <w:sz w:val="22"/>
-          <w:szCs w:val="22"/>
-          <w:lang w:val="pt-BR" w:eastAsia="en-US"/>
-        </w:rPr>
-        <w:t xml:space="preserve">um construtor de cópia, que crie uma cor </w:t>
-      </w:r>
-      <w:r>
-        <w:rPr>
-          <w:rFonts w:eastAsia="Calibri" w:cs="Times New Roman" w:eastAsiaTheme="minorHAnsi"/>
-          <w:sz w:val="22"/>
-          <w:szCs w:val="22"/>
-          <w:lang w:val="pt-BR" w:eastAsia="en-US"/>
-        </w:rPr>
-        <w:t>idêntica</w:t>
-      </w:r>
-      <w:r>
-        <w:rPr>
-          <w:rFonts w:eastAsia="Calibri" w:cs="Times New Roman" w:eastAsiaTheme="minorHAnsi"/>
-          <w:sz w:val="22"/>
-          <w:szCs w:val="22"/>
-          <w:lang w:val="pt-BR" w:eastAsia="en-US"/>
-        </w:rPr>
-        <w:t xml:space="preserve"> (mesmo valor de R, G e B)</w:t>
-      </w:r>
-    </w:p>
-    <w:p>
-      <w:pPr>
-        <w:pStyle w:val="Normal"/>
-        <w:numPr>
-          <w:ilvl w:val="1"/>
-          <w:numId w:val="2"/>
-        </w:numPr>
-        <w:spacing w:before="0" w:after="120"/>
-        <w:jc w:val="both"/>
-        <w:rPr/>
-      </w:pPr>
-      <w:r>
-        <w:rPr>
-          <w:rFonts w:eastAsia="Calibri" w:cs="Times New Roman" w:eastAsiaTheme="minorHAnsi"/>
-          <w:sz w:val="22"/>
-          <w:szCs w:val="22"/>
-          <w:lang w:val="pt-BR" w:eastAsia="en-US"/>
-        </w:rPr>
-        <w:t>um construtor sem parâmetros, que crie a cor preta (&lt;R=0, G=0, B=0&gt;)</w:t>
-      </w:r>
-    </w:p>
-    <w:p>
-      <w:pPr>
-        <w:pStyle w:val="Normal"/>
-        <w:numPr>
-          <w:ilvl w:val="1"/>
-          <w:numId w:val="2"/>
-        </w:numPr>
-        <w:spacing w:before="0" w:after="120"/>
-        <w:jc w:val="both"/>
-        <w:rPr/>
-      </w:pPr>
-      <w:r>
-        <w:rPr>
-          <w:rFonts w:eastAsia="Calibri" w:cs="Times New Roman" w:eastAsiaTheme="minorHAnsi"/>
-          <w:sz w:val="22"/>
-          <w:szCs w:val="22"/>
-          <w:lang w:val="pt-BR" w:eastAsia="en-US"/>
-        </w:rPr>
-        <w:t xml:space="preserve">um construtor </w:t>
-      </w:r>
-      <w:r>
-        <w:rPr>
-          <w:rFonts w:eastAsia="Calibri" w:cs="Times New Roman" w:eastAsiaTheme="minorHAnsi"/>
-          <w:sz w:val="22"/>
-          <w:szCs w:val="22"/>
-          <w:lang w:val="pt-BR" w:eastAsia="en-US"/>
-        </w:rPr>
-        <w:t xml:space="preserve">que receba três valores como </w:t>
-      </w:r>
-      <w:r>
-        <w:rPr>
-          <w:rFonts w:eastAsia="Calibri" w:cs="Times New Roman" w:eastAsiaTheme="minorHAnsi"/>
-          <w:sz w:val="22"/>
-          <w:szCs w:val="22"/>
-          <w:lang w:val="pt-BR" w:eastAsia="en-US"/>
-        </w:rPr>
-        <w:t xml:space="preserve">parâmetros </w:t>
-      </w:r>
-      <w:r>
-        <w:rPr>
-          <w:rFonts w:eastAsia="Calibri" w:cs="Times New Roman" w:eastAsiaTheme="minorHAnsi"/>
-          <w:sz w:val="22"/>
-          <w:szCs w:val="22"/>
-          <w:lang w:val="pt-BR" w:eastAsia="en-US"/>
-        </w:rPr>
-        <w:t>e crie uma considerando estes valores como os valores de</w:t>
-      </w:r>
-      <w:r>
-        <w:rPr>
-          <w:rFonts w:eastAsia="Calibri" w:cs="Times New Roman" w:eastAsiaTheme="minorHAnsi"/>
-          <w:sz w:val="22"/>
-          <w:szCs w:val="22"/>
-          <w:lang w:val="pt-BR" w:eastAsia="en-US"/>
-        </w:rPr>
-        <w:t xml:space="preserve"> </w:t>
-      </w:r>
-      <w:r>
-        <w:rPr>
-          <w:rFonts w:eastAsia="Calibri" w:cs="Times New Roman" w:eastAsiaTheme="minorHAnsi"/>
-          <w:sz w:val="22"/>
-          <w:szCs w:val="22"/>
-          <w:lang w:val="pt-BR" w:eastAsia="en-US"/>
-        </w:rPr>
-        <w:t>R, G e B, respectivamente</w:t>
+          <w:b w:val="false"/>
+          <w:i w:val="false"/>
+          <w:caps w:val="false"/>
+          <w:smallCaps w:val="false"/>
+          <w:color w:val="00000A"/>
+          <w:spacing w:val="0"/>
+          <w:sz w:val="22"/>
+          <w:szCs w:val="22"/>
+          <w:lang w:val="pt-BR" w:eastAsia="en-US" w:bidi="hi-IN"/>
+        </w:rPr>
+        <w:t>método que verifique que duas imagens são iguais</w:t>
       </w:r>
     </w:p>
     <w:p>
@@ -797,20 +1516,47 @@
       <w:r>
         <w:rPr>
           <w:rFonts w:eastAsia="Calibri" w:cs="Times New Roman" w:eastAsiaTheme="minorHAnsi"/>
-          <w:sz w:val="22"/>
-          <w:szCs w:val="22"/>
-          <w:lang w:val="pt-BR" w:eastAsia="en-US"/>
-        </w:rPr>
-        <w:t xml:space="preserve">um método que verifique se duas cores são iguais. As cores são consideradas iguais se seus valores de R, G e B são idênticos entre si </w:t>
-      </w:r>
-      <w:r>
-        <w:rPr>
-          <w:rFonts w:eastAsia="Calibri" w:cs="Times New Roman" w:eastAsiaTheme="minorHAnsi"/>
-          <w:sz w:val="22"/>
-          <w:szCs w:val="22"/>
-          <w:lang w:val="pt-BR" w:eastAsia="en-US"/>
-        </w:rPr>
-        <w:t>(o R de uma cor igual o R da outra e assim por diante)</w:t>
+          <w:b w:val="false"/>
+          <w:i w:val="false"/>
+          <w:caps w:val="false"/>
+          <w:smallCaps w:val="false"/>
+          <w:color w:val="00000A"/>
+          <w:spacing w:val="0"/>
+          <w:sz w:val="22"/>
+          <w:szCs w:val="22"/>
+          <w:lang w:val="pt-BR" w:eastAsia="en-US" w:bidi="hi-IN"/>
+        </w:rPr>
+        <w:t xml:space="preserve">método que crie uma nova imagem com o equivalente em tons de cinza. </w:t>
+      </w:r>
+      <w:r>
+        <w:rPr>
+          <w:rFonts w:eastAsia="Calibri" w:cs="Times New Roman" w:eastAsiaTheme="minorHAnsi"/>
+          <w:b w:val="false"/>
+          <w:i w:val="false"/>
+          <w:caps w:val="false"/>
+          <w:smallCaps w:val="false"/>
+          <w:color w:val="00000A"/>
+          <w:spacing w:val="0"/>
+          <w:sz w:val="22"/>
+          <w:szCs w:val="22"/>
+          <w:lang w:val="pt-BR" w:eastAsia="en-US" w:bidi="hi-IN"/>
+        </w:rPr>
+        <w:t xml:space="preserve">Essa imagem deve ter os valores de cada pixel da cor original substituido pelo seu equivalente em cor de cinza. </w:t>
+      </w:r>
+      <w:r>
+        <w:rPr>
+          <w:rFonts w:eastAsia="Calibri" w:cs="Times New Roman" w:eastAsiaTheme="minorHAnsi"/>
+          <w:b w:val="false"/>
+          <w:i w:val="false"/>
+          <w:caps w:val="false"/>
+          <w:smallCaps w:val="false"/>
+          <w:color w:val="00000A"/>
+          <w:spacing w:val="0"/>
+          <w:sz w:val="22"/>
+          <w:szCs w:val="22"/>
+          <w:lang w:val="pt-BR" w:eastAsia="en-US" w:bidi="hi-IN"/>
+        </w:rPr>
+        <w:t xml:space="preserve"> </w:t>
       </w:r>
     </w:p>
     <w:p>
@@ -827,208 +1573,6 @@
       <w:r>
         <w:rPr>
           <w:rFonts w:eastAsia="Calibri" w:cs="Times New Roman" w:eastAsiaTheme="minorHAnsi"/>
-          <w:sz w:val="22"/>
-          <w:szCs w:val="22"/>
-          <w:lang w:val="pt-BR" w:eastAsia="en-US"/>
-        </w:rPr>
-        <w:t>altere as propriedades Red, Green e Blue e Luminosidade para serem exclusivamente leitura</w:t>
-      </w:r>
-    </w:p>
-    <w:p>
-      <w:pPr>
-        <w:pStyle w:val="Normal"/>
-        <w:numPr>
-          <w:ilvl w:val="0"/>
-          <w:numId w:val="2"/>
-        </w:numPr>
-        <w:spacing w:before="0" w:after="120"/>
-        <w:jc w:val="both"/>
-        <w:rPr/>
-      </w:pPr>
-      <w:r>
-        <w:rPr>
-          <w:rFonts w:eastAsia="Calibri" w:cs="Times New Roman" w:eastAsiaTheme="minorHAnsi"/>
-          <w:sz w:val="22"/>
-          <w:szCs w:val="22"/>
-          <w:lang w:val="pt-BR" w:eastAsia="en-US"/>
-        </w:rPr>
-        <w:t>um método que gere uma representação String da co</w:t>
-      </w:r>
-      <w:r>
-        <w:rPr>
-          <w:rFonts w:eastAsia="Calibri" w:cs="Times New Roman" w:eastAsiaTheme="minorHAnsi"/>
-          <w:sz w:val="22"/>
-          <w:szCs w:val="22"/>
-          <w:lang w:val="pt-BR" w:eastAsia="en-US"/>
-        </w:rPr>
-        <w:t>r</w:t>
-      </w:r>
-      <w:r>
-        <w:rPr>
-          <w:rFonts w:eastAsia="Calibri" w:cs="Times New Roman" w:eastAsiaTheme="minorHAnsi"/>
-          <w:sz w:val="22"/>
-          <w:szCs w:val="22"/>
-          <w:lang w:val="pt-BR" w:eastAsia="en-US"/>
-        </w:rPr>
-        <w:t xml:space="preserve"> como hexadecimal. A representação é composta pelo caracter # seguida de dois dígitos representando o valor de R, G e B em hexadecimal. Por exemplo, para a cor </w:t>
-      </w:r>
-      <w:r>
-        <w:rPr>
-          <w:rFonts w:eastAsia="Calibri" w:cs="Times New Roman" w:eastAsiaTheme="minorHAnsi"/>
-          <w:sz w:val="22"/>
-          <w:szCs w:val="22"/>
-          <w:lang w:val="pt-BR" w:eastAsia="en-US"/>
-        </w:rPr>
-        <w:t>RGB, onde R=37, G=150, B=190, o método deve retornar: #2596BE</w:t>
-      </w:r>
-    </w:p>
-    <w:p>
-      <w:pPr>
-        <w:pStyle w:val="Normal"/>
-        <w:numPr>
-          <w:ilvl w:val="0"/>
-          <w:numId w:val="2"/>
-        </w:numPr>
-        <w:spacing w:before="0" w:after="120"/>
-        <w:jc w:val="both"/>
-        <w:rPr/>
-      </w:pPr>
-      <w:r>
-        <w:rPr>
-          <w:rFonts w:eastAsia="Calibri" w:cs="Times New Roman" w:eastAsiaTheme="minorHAnsi"/>
-          <w:sz w:val="22"/>
-          <w:szCs w:val="22"/>
-          <w:lang w:val="pt-BR" w:eastAsia="en-US"/>
-        </w:rPr>
-        <w:t xml:space="preserve">um método </w:t>
-      </w:r>
-      <w:r>
-        <w:rPr>
-          <w:rFonts w:eastAsia="Calibri" w:cs="Times New Roman" w:eastAsiaTheme="minorHAnsi"/>
-          <w:sz w:val="22"/>
-          <w:szCs w:val="22"/>
-          <w:lang w:val="pt-BR" w:eastAsia="en-US"/>
-        </w:rPr>
-        <w:t xml:space="preserve">clarear </w:t>
-      </w:r>
-      <w:r>
-        <w:rPr>
-          <w:rFonts w:eastAsia="Calibri" w:cs="Times New Roman" w:eastAsiaTheme="minorHAnsi"/>
-          <w:sz w:val="22"/>
-          <w:szCs w:val="22"/>
-          <w:lang w:val="pt-BR" w:eastAsia="en-US"/>
-        </w:rPr>
-        <w:t xml:space="preserve">que receba um valor </w:t>
-      </w:r>
-      <w:r>
-        <w:rPr>
-          <w:rFonts w:eastAsia="Calibri" w:cs="Times New Roman" w:eastAsiaTheme="minorHAnsi"/>
-          <w:sz w:val="22"/>
-          <w:szCs w:val="22"/>
-          <w:lang w:val="pt-BR" w:eastAsia="en-US"/>
-        </w:rPr>
-        <w:t xml:space="preserve">e modifique a tonalidade da cor em questão a tornando mais clara. Para isso, o método deve modificar os valores RGB, </w:t>
-      </w:r>
-      <w:bookmarkStart w:id="0" w:name="__DdeLink__44_1337348657"/>
-      <w:r>
-        <w:rPr>
-          <w:rFonts w:eastAsia="Calibri" w:cs="Times New Roman" w:eastAsiaTheme="minorHAnsi"/>
-          <w:sz w:val="22"/>
-          <w:szCs w:val="22"/>
-          <w:lang w:val="pt-BR" w:eastAsia="en-US"/>
-        </w:rPr>
-        <w:t xml:space="preserve">para um </w:t>
-      </w:r>
-      <w:r>
-        <w:rPr>
-          <w:rFonts w:eastAsia="Calibri" w:cs="Times New Roman" w:eastAsiaTheme="minorHAnsi"/>
-          <w:sz w:val="22"/>
-          <w:szCs w:val="22"/>
-          <w:lang w:val="pt-BR" w:eastAsia="en-US"/>
-        </w:rPr>
-        <w:t xml:space="preserve">novo valor </w:t>
-      </w:r>
-      <w:r>
-        <w:rPr>
-          <w:rFonts w:eastAsia="Calibri" w:cs="Times New Roman" w:eastAsiaTheme="minorHAnsi"/>
-          <w:b/>
-          <w:bCs/>
-          <w:sz w:val="22"/>
-          <w:szCs w:val="22"/>
-          <w:lang w:val="pt-BR" w:eastAsia="en-US"/>
-        </w:rPr>
-        <w:t>p</w:t>
-      </w:r>
-      <w:r>
-        <w:rPr>
-          <w:rFonts w:eastAsia="Calibri" w:cs="Times New Roman" w:eastAsiaTheme="minorHAnsi"/>
-          <w:sz w:val="22"/>
-          <w:szCs w:val="22"/>
-          <w:lang w:val="pt-BR" w:eastAsia="en-US"/>
-        </w:rPr>
-        <w:t xml:space="preserve"> </w:t>
-      </w:r>
-      <w:r>
-        <w:rPr>
-          <w:rFonts w:eastAsia="Calibri" w:cs="Times New Roman" w:eastAsiaTheme="minorHAnsi"/>
-          <w:sz w:val="22"/>
-          <w:szCs w:val="22"/>
-          <w:lang w:val="pt-BR" w:eastAsia="en-US"/>
-        </w:rPr>
-        <w:t xml:space="preserve">percentual </w:t>
-      </w:r>
-      <w:r>
-        <w:rPr>
-          <w:rFonts w:eastAsia="Calibri" w:cs="Times New Roman" w:eastAsiaTheme="minorHAnsi"/>
-          <w:sz w:val="22"/>
-          <w:szCs w:val="22"/>
-          <w:lang w:val="pt-BR" w:eastAsia="en-US"/>
-        </w:rPr>
-        <w:t xml:space="preserve">menor, onde  </w:t>
-      </w:r>
-      <w:r>
-        <w:rPr>
-          <w:rFonts w:eastAsia="Calibri" w:cs="Times New Roman" w:eastAsiaTheme="minorHAnsi"/>
-          <w:b/>
-          <w:bCs/>
-          <w:sz w:val="22"/>
-          <w:szCs w:val="22"/>
-          <w:lang w:val="pt-BR" w:eastAsia="en-US"/>
-        </w:rPr>
-        <w:t>p</w:t>
-      </w:r>
-      <w:r>
-        <w:rPr>
-          <w:rFonts w:eastAsia="Calibri" w:cs="Times New Roman" w:eastAsiaTheme="minorHAnsi"/>
-          <w:sz w:val="22"/>
-          <w:szCs w:val="22"/>
-          <w:lang w:val="pt-BR" w:eastAsia="en-US"/>
-        </w:rPr>
-        <w:t xml:space="preserve"> deve ser </w:t>
-      </w:r>
-      <w:r>
-        <w:rPr>
-          <w:rFonts w:eastAsia="Calibri" w:cs="Times New Roman" w:eastAsiaTheme="minorHAnsi"/>
-          <w:sz w:val="22"/>
-          <w:szCs w:val="22"/>
-          <w:lang w:val="pt-BR" w:eastAsia="en-US"/>
-        </w:rPr>
-        <w:t xml:space="preserve">indicado como parâmetro. </w:t>
-      </w:r>
-      <w:bookmarkEnd w:id="0"/>
-      <w:r>
-        <w:rPr>
-          <w:rFonts w:eastAsia="Calibri" w:cs="Times New Roman" w:eastAsiaTheme="minorHAnsi"/>
-          <w:color w:val="00000A"/>
-          <w:sz w:val="22"/>
-          <w:szCs w:val="22"/>
-          <w:lang w:val="pt-BR" w:eastAsia="en-US" w:bidi="hi-IN"/>
-        </w:rPr>
-        <w:t xml:space="preserve">Por exemplo, para a cor  #2596BE, se o parâmetro de clarear for 0.1 (10%), a cor deve se tornar </w:t>
-      </w:r>
-      <w:r>
-        <w:rPr>
-          <w:rFonts w:eastAsia="Calibri" w:cs="Times New Roman" w:eastAsiaTheme="minorHAnsi"/>
           <w:b w:val="false"/>
           <w:i w:val="false"/>
           <w:caps w:val="false"/>
@@ -1039,194 +1583,30 @@
           <w:szCs w:val="22"/>
           <w:lang w:val="pt-BR" w:eastAsia="en-US" w:bidi="hi-IN"/>
         </w:rPr>
-        <w:t xml:space="preserve">#2187ab. </w:t>
-      </w:r>
-    </w:p>
-    <w:p>
-      <w:pPr>
-        <w:pStyle w:val="Normal"/>
-        <w:numPr>
-          <w:ilvl w:val="0"/>
-          <w:numId w:val="2"/>
-        </w:numPr>
+        <w:t>método que verifique se uma imagem é um fragmento da outra</w:t>
+      </w:r>
+    </w:p>
+    <w:p>
+      <w:pPr>
+        <w:pStyle w:val="Normal"/>
         <w:spacing w:before="0" w:after="120"/>
+        <w:ind w:left="720" w:hanging="0"/>
         <w:jc w:val="both"/>
-        <w:rPr/>
-      </w:pPr>
-      <w:r>
-        <w:rPr>
-          <w:rFonts w:eastAsia="Calibri" w:cs="Times New Roman" w:eastAsiaTheme="minorHAnsi"/>
+        <w:rPr>
+          <w:rFonts w:ascii="Times New Roman" w:hAnsi="Times New Roman" w:eastAsia="Calibri" w:cs="Times New Roman" w:eastAsiaTheme="minorHAnsi"/>
+          <w:b w:val="false"/>
+          <w:b w:val="false"/>
+          <w:i w:val="false"/>
+          <w:i w:val="false"/>
+          <w:caps w:val="false"/>
+          <w:smallCaps w:val="false"/>
           <w:color w:val="00000A"/>
+          <w:spacing w:val="0"/>
           <w:sz w:val="22"/>
           <w:szCs w:val="22"/>
           <w:lang w:val="pt-BR" w:eastAsia="en-US" w:bidi="hi-IN"/>
         </w:rPr>
-        <w:t xml:space="preserve"> </w:t>
-      </w:r>
-      <w:r>
-        <w:rPr>
-          <w:rFonts w:eastAsia="Calibri" w:cs="Times New Roman" w:eastAsiaTheme="minorHAnsi"/>
-          <w:color w:val="00000A"/>
-          <w:sz w:val="22"/>
-          <w:szCs w:val="22"/>
-          <w:lang w:val="pt-BR" w:eastAsia="en-US" w:bidi="hi-IN"/>
-        </w:rPr>
-        <w:t xml:space="preserve">um método </w:t>
-      </w:r>
-      <w:r>
-        <w:rPr>
-          <w:rFonts w:eastAsia="Calibri" w:cs="Times New Roman" w:eastAsiaTheme="minorHAnsi"/>
-          <w:color w:val="00000A"/>
-          <w:sz w:val="22"/>
-          <w:szCs w:val="22"/>
-          <w:lang w:val="pt-BR" w:eastAsia="en-US" w:bidi="hi-IN"/>
-        </w:rPr>
-        <w:t>escurecer</w:t>
-      </w:r>
-      <w:r>
-        <w:rPr>
-          <w:rFonts w:eastAsia="Calibri" w:cs="Times New Roman" w:eastAsiaTheme="minorHAnsi"/>
-          <w:color w:val="00000A"/>
-          <w:sz w:val="22"/>
-          <w:szCs w:val="22"/>
-          <w:lang w:val="pt-BR" w:eastAsia="en-US" w:bidi="hi-IN"/>
-        </w:rPr>
-        <w:t xml:space="preserve"> </w:t>
-      </w:r>
-      <w:r>
-        <w:rPr>
-          <w:rFonts w:eastAsia="Calibri" w:cs="Times New Roman" w:eastAsiaTheme="minorHAnsi"/>
-          <w:color w:val="00000A"/>
-          <w:sz w:val="22"/>
-          <w:szCs w:val="22"/>
-          <w:lang w:val="pt-BR" w:eastAsia="en-US" w:bidi="hi-IN"/>
-        </w:rPr>
-        <w:t xml:space="preserve">que receba um valor </w:t>
-      </w:r>
-      <w:r>
-        <w:rPr>
-          <w:rFonts w:eastAsia="Calibri" w:cs="Times New Roman" w:eastAsiaTheme="minorHAnsi"/>
-          <w:color w:val="00000A"/>
-          <w:sz w:val="22"/>
-          <w:szCs w:val="22"/>
-          <w:lang w:val="pt-BR" w:eastAsia="en-US" w:bidi="hi-IN"/>
-        </w:rPr>
-        <w:t xml:space="preserve">e modifique a tonalidade da cor em questão a tornando mais </w:t>
-      </w:r>
-      <w:r>
-        <w:rPr>
-          <w:rFonts w:eastAsia="Calibri" w:cs="Times New Roman" w:eastAsiaTheme="minorHAnsi"/>
-          <w:color w:val="00000A"/>
-          <w:sz w:val="22"/>
-          <w:szCs w:val="22"/>
-          <w:lang w:val="pt-BR" w:eastAsia="en-US" w:bidi="hi-IN"/>
-        </w:rPr>
-        <w:t>escura</w:t>
-      </w:r>
-      <w:r>
-        <w:rPr>
-          <w:rFonts w:eastAsia="Calibri" w:cs="Times New Roman" w:eastAsiaTheme="minorHAnsi"/>
-          <w:color w:val="00000A"/>
-          <w:sz w:val="22"/>
-          <w:szCs w:val="22"/>
-          <w:lang w:val="pt-BR" w:eastAsia="en-US" w:bidi="hi-IN"/>
-        </w:rPr>
-        <w:t xml:space="preserve">. Para isso, o método deve modificar os valores RGB, para um </w:t>
-      </w:r>
-      <w:r>
-        <w:rPr>
-          <w:rFonts w:eastAsia="Calibri" w:cs="Times New Roman" w:eastAsiaTheme="minorHAnsi"/>
-          <w:color w:val="00000A"/>
-          <w:sz w:val="22"/>
-          <w:szCs w:val="22"/>
-          <w:lang w:val="pt-BR" w:eastAsia="en-US" w:bidi="hi-IN"/>
-        </w:rPr>
-        <w:t xml:space="preserve">novo valor </w:t>
-      </w:r>
-      <w:r>
-        <w:rPr>
-          <w:rFonts w:eastAsia="Calibri" w:cs="Times New Roman" w:eastAsiaTheme="minorHAnsi"/>
-          <w:b/>
-          <w:bCs/>
-          <w:color w:val="00000A"/>
-          <w:sz w:val="22"/>
-          <w:szCs w:val="22"/>
-          <w:lang w:val="pt-BR" w:eastAsia="en-US" w:bidi="hi-IN"/>
-        </w:rPr>
-        <w:t>p</w:t>
-      </w:r>
-      <w:r>
-        <w:rPr>
-          <w:rFonts w:eastAsia="Calibri" w:cs="Times New Roman" w:eastAsiaTheme="minorHAnsi"/>
-          <w:color w:val="00000A"/>
-          <w:sz w:val="22"/>
-          <w:szCs w:val="22"/>
-          <w:lang w:val="pt-BR" w:eastAsia="en-US" w:bidi="hi-IN"/>
-        </w:rPr>
-        <w:t xml:space="preserve"> </w:t>
-      </w:r>
-      <w:r>
-        <w:rPr>
-          <w:rFonts w:eastAsia="Calibri" w:cs="Times New Roman" w:eastAsiaTheme="minorHAnsi"/>
-          <w:color w:val="00000A"/>
-          <w:sz w:val="22"/>
-          <w:szCs w:val="22"/>
-          <w:lang w:val="pt-BR" w:eastAsia="en-US" w:bidi="hi-IN"/>
-        </w:rPr>
-        <w:t xml:space="preserve">percentual </w:t>
-      </w:r>
-      <w:r>
-        <w:rPr>
-          <w:rFonts w:eastAsia="Calibri" w:cs="Times New Roman" w:eastAsiaTheme="minorHAnsi"/>
-          <w:color w:val="00000A"/>
-          <w:sz w:val="22"/>
-          <w:szCs w:val="22"/>
-          <w:lang w:val="pt-BR" w:eastAsia="en-US" w:bidi="hi-IN"/>
-        </w:rPr>
-        <w:t xml:space="preserve">maior, onde </w:t>
-      </w:r>
-      <w:r>
-        <w:rPr>
-          <w:rFonts w:eastAsia="Calibri" w:cs="Times New Roman" w:eastAsiaTheme="minorHAnsi"/>
-          <w:b/>
-          <w:bCs/>
-          <w:color w:val="00000A"/>
-          <w:sz w:val="22"/>
-          <w:szCs w:val="22"/>
-          <w:lang w:val="pt-BR" w:eastAsia="en-US" w:bidi="hi-IN"/>
-        </w:rPr>
-        <w:t>p</w:t>
-      </w:r>
-      <w:r>
-        <w:rPr>
-          <w:rFonts w:eastAsia="Calibri" w:cs="Times New Roman" w:eastAsiaTheme="minorHAnsi"/>
-          <w:color w:val="00000A"/>
-          <w:sz w:val="22"/>
-          <w:szCs w:val="22"/>
-          <w:lang w:val="pt-BR" w:eastAsia="en-US" w:bidi="hi-IN"/>
-        </w:rPr>
-        <w:t xml:space="preserve"> deve ser </w:t>
-      </w:r>
-      <w:r>
-        <w:rPr>
-          <w:rFonts w:eastAsia="Calibri" w:cs="Times New Roman" w:eastAsiaTheme="minorHAnsi"/>
-          <w:color w:val="00000A"/>
-          <w:sz w:val="22"/>
-          <w:szCs w:val="22"/>
-          <w:lang w:val="pt-BR" w:eastAsia="en-US" w:bidi="hi-IN"/>
-        </w:rPr>
-        <w:t xml:space="preserve">indicado como parâmetro. </w:t>
-      </w:r>
-      <w:r>
-        <w:rPr>
-          <w:rFonts w:eastAsia="Calibri" w:cs="Times New Roman" w:eastAsiaTheme="minorHAnsi"/>
-          <w:color w:val="00000A"/>
-          <w:sz w:val="22"/>
-          <w:szCs w:val="22"/>
-          <w:lang w:val="pt-BR" w:eastAsia="en-US" w:bidi="hi-IN"/>
-        </w:rPr>
-        <w:t xml:space="preserve">Por exemplo, para a cor  #2596BE, se o parâmetro de escurecer for 0.1 (10%), a cor deve se tornar </w:t>
-      </w:r>
+      </w:pPr>
       <w:r>
         <w:rPr>
           <w:rFonts w:eastAsia="Calibri" w:cs="Times New Roman" w:eastAsiaTheme="minorHAnsi"/>
@@ -1240,19 +1620,28 @@
           <w:szCs w:val="22"/>
           <w:lang w:val="pt-BR" w:eastAsia="en-US" w:bidi="hi-IN"/>
         </w:rPr>
-        <w:t>#2187AB.</w:t>
-      </w:r>
-    </w:p>
-    <w:p>
-      <w:pPr>
-        <w:pStyle w:val="Normal"/>
-        <w:numPr>
-          <w:ilvl w:val="0"/>
-          <w:numId w:val="2"/>
-        </w:numPr>
+      </w:r>
+    </w:p>
+    <w:p>
+      <w:pPr>
+        <w:pStyle w:val="Normal"/>
         <w:spacing w:before="0" w:after="120"/>
+        <w:ind w:left="720" w:hanging="0"/>
         <w:jc w:val="both"/>
-        <w:rPr/>
+        <w:rPr>
+          <w:rFonts w:ascii="Times New Roman" w:hAnsi="Times New Roman" w:eastAsia="Calibri" w:cs="Times New Roman" w:eastAsiaTheme="minorHAnsi"/>
+          <w:b w:val="false"/>
+          <w:b w:val="false"/>
+          <w:i w:val="false"/>
+          <w:i w:val="false"/>
+          <w:caps w:val="false"/>
+          <w:smallCaps w:val="false"/>
+          <w:color w:val="00000A"/>
+          <w:spacing w:val="0"/>
+          <w:sz w:val="22"/>
+          <w:szCs w:val="22"/>
+          <w:lang w:val="pt-BR" w:eastAsia="en-US" w:bidi="hi-IN"/>
+        </w:rPr>
       </w:pPr>
       <w:r>
         <w:rPr>
@@ -1267,48 +1656,16 @@
           <w:szCs w:val="22"/>
           <w:lang w:val="pt-BR" w:eastAsia="en-US" w:bidi="hi-IN"/>
         </w:rPr>
-        <w:t>Um método que retorne uma nova instância de CorRGB, igual a cor que recebeu a mensagem</w:t>
-      </w:r>
-    </w:p>
-    <w:p>
-      <w:pPr>
-        <w:pStyle w:val="Normal"/>
-        <w:numPr>
-          <w:ilvl w:val="0"/>
-          <w:numId w:val="0"/>
-        </w:numPr>
+      </w:r>
+    </w:p>
+    <w:p>
+      <w:pPr>
+        <w:pStyle w:val="Normal"/>
         <w:spacing w:before="0" w:after="120"/>
         <w:ind w:left="720" w:hanging="0"/>
         <w:jc w:val="both"/>
         <w:rPr>
           <w:rFonts w:ascii="Times New Roman" w:hAnsi="Times New Roman" w:eastAsia="Calibri" w:cs="Times New Roman" w:eastAsiaTheme="minorHAnsi"/>
-          <w:b w:val="false"/>
-          <w:i w:val="false"/>
-          <w:caps w:val="false"/>
-          <w:smallCaps w:val="false"/>
-          <w:color w:val="00000A"/>
-          <w:spacing w:val="0"/>
-          <w:sz w:val="22"/>
-          <w:szCs w:val="22"/>
-          <w:lang w:val="pt-BR" w:eastAsia="en-US" w:bidi="hi-IN"/>
-        </w:rPr>
-      </w:pPr>
-      <w:r>
-        <w:rPr/>
-      </w:r>
-    </w:p>
-    <w:p>
-      <w:pPr>
-        <w:pStyle w:val="Normal"/>
-        <w:numPr>
-          <w:ilvl w:val="0"/>
-          <w:numId w:val="0"/>
-        </w:numPr>
-        <w:spacing w:before="0" w:after="120"/>
-        <w:ind w:left="720" w:hanging="0"/>
-        <w:jc w:val="both"/>
-        <w:rPr>
-          <w:rFonts w:ascii="Times New Roman" w:hAnsi="Times New Roman" w:eastAsia="Calibri" w:cs="Times New Roman" w:eastAsiaTheme="minorHAnsi"/>
           <w:color w:val="00000A"/>
           <w:sz w:val="22"/>
           <w:szCs w:val="22"/>
@@ -1338,7 +1695,12 @@
         </w:rPr>
       </w:pPr>
       <w:r>
-        <w:rPr/>
+        <w:rPr>
+          <w:rFonts w:eastAsia="Calibri" w:cs="Times New Roman" w:eastAsiaTheme="minorHAnsi"/>
+          <w:sz w:val="22"/>
+          <w:szCs w:val="22"/>
+          <w:lang w:val="pt-BR" w:eastAsia="en-US"/>
+        </w:rPr>
       </w:r>
     </w:p>
     <w:p>
@@ -1354,7 +1716,12 @@
         </w:rPr>
       </w:pPr>
       <w:r>
-        <w:rPr/>
+        <w:rPr>
+          <w:rFonts w:eastAsia="Calibri" w:cs="Times New Roman" w:eastAsiaTheme="minorHAnsi"/>
+          <w:sz w:val="22"/>
+          <w:szCs w:val="22"/>
+          <w:lang w:val="pt-BR" w:eastAsia="en-US"/>
+        </w:rPr>
       </w:r>
     </w:p>
     <w:p>
@@ -1370,7 +1737,12 @@
         </w:rPr>
       </w:pPr>
       <w:r>
-        <w:rPr/>
+        <w:rPr>
+          <w:rFonts w:eastAsia="Calibri" w:cs="Times New Roman" w:eastAsiaTheme="minorHAnsi"/>
+          <w:sz w:val="22"/>
+          <w:szCs w:val="22"/>
+          <w:lang w:val="pt-BR" w:eastAsia="en-US"/>
+        </w:rPr>
       </w:r>
     </w:p>
     <w:p>
@@ -1689,6 +2061,226 @@
   <w:abstractNum w:abstractNumId="3">
     <w:lvl w:ilvl="0">
       <w:start w:val="1"/>
+      <w:numFmt w:val="lowerRoman"/>
+      <w:lvlText w:val="%1."/>
+      <w:lvlJc w:val="left"/>
+      <w:pPr>
+        <w:tabs>
+          <w:tab w:val="num" w:pos="720"/>
+        </w:tabs>
+        <w:ind w:left="720" w:hanging="360"/>
+      </w:pPr>
+    </w:lvl>
+    <w:lvl w:ilvl="1">
+      <w:start w:val="1"/>
+      <w:numFmt w:val="lowerRoman"/>
+      <w:lvlText w:val="%2."/>
+      <w:lvlJc w:val="left"/>
+      <w:pPr>
+        <w:tabs>
+          <w:tab w:val="num" w:pos="1080"/>
+        </w:tabs>
+        <w:ind w:left="1080" w:hanging="360"/>
+      </w:pPr>
+    </w:lvl>
+    <w:lvl w:ilvl="2">
+      <w:start w:val="1"/>
+      <w:numFmt w:val="lowerRoman"/>
+      <w:lvlText w:val="%3."/>
+      <w:lvlJc w:val="left"/>
+      <w:pPr>
+        <w:tabs>
+          <w:tab w:val="num" w:pos="1440"/>
+        </w:tabs>
+        <w:ind w:left="1440" w:hanging="360"/>
+      </w:pPr>
+    </w:lvl>
+    <w:lvl w:ilvl="3">
+      <w:start w:val="1"/>
+      <w:numFmt w:val="lowerRoman"/>
+      <w:lvlText w:val="%4."/>
+      <w:lvlJc w:val="left"/>
+      <w:pPr>
+        <w:tabs>
+          <w:tab w:val="num" w:pos="1800"/>
+        </w:tabs>
+        <w:ind w:left="1800" w:hanging="360"/>
+      </w:pPr>
+    </w:lvl>
+    <w:lvl w:ilvl="4">
+      <w:start w:val="1"/>
+      <w:numFmt w:val="lowerRoman"/>
+      <w:lvlText w:val="%5."/>
+      <w:lvlJc w:val="left"/>
+      <w:pPr>
+        <w:tabs>
+          <w:tab w:val="num" w:pos="2160"/>
+        </w:tabs>
+        <w:ind w:left="2160" w:hanging="360"/>
+      </w:pPr>
+    </w:lvl>
+    <w:lvl w:ilvl="5">
+      <w:start w:val="1"/>
+      <w:numFmt w:val="lowerRoman"/>
+      <w:lvlText w:val="%6."/>
+      <w:lvlJc w:val="left"/>
+      <w:pPr>
+        <w:tabs>
+          <w:tab w:val="num" w:pos="2520"/>
+        </w:tabs>
+        <w:ind w:left="2520" w:hanging="360"/>
+      </w:pPr>
+    </w:lvl>
+    <w:lvl w:ilvl="6">
+      <w:start w:val="1"/>
+      <w:numFmt w:val="lowerRoman"/>
+      <w:lvlText w:val="%7."/>
+      <w:lvlJc w:val="left"/>
+      <w:pPr>
+        <w:tabs>
+          <w:tab w:val="num" w:pos="2880"/>
+        </w:tabs>
+        <w:ind w:left="2880" w:hanging="360"/>
+      </w:pPr>
+    </w:lvl>
+    <w:lvl w:ilvl="7">
+      <w:start w:val="1"/>
+      <w:numFmt w:val="lowerRoman"/>
+      <w:lvlText w:val="%8."/>
+      <w:lvlJc w:val="left"/>
+      <w:pPr>
+        <w:tabs>
+          <w:tab w:val="num" w:pos="3240"/>
+        </w:tabs>
+        <w:ind w:left="3240" w:hanging="360"/>
+      </w:pPr>
+    </w:lvl>
+    <w:lvl w:ilvl="8">
+      <w:start w:val="1"/>
+      <w:numFmt w:val="lowerRoman"/>
+      <w:lvlText w:val="%9."/>
+      <w:lvlJc w:val="left"/>
+      <w:pPr>
+        <w:tabs>
+          <w:tab w:val="num" w:pos="3600"/>
+        </w:tabs>
+        <w:ind w:left="3600" w:hanging="360"/>
+      </w:pPr>
+    </w:lvl>
+  </w:abstractNum>
+  <w:abstractNum w:abstractNumId="4">
+    <w:lvl w:ilvl="0">
+      <w:start w:val="1"/>
+      <w:numFmt w:val="lowerRoman"/>
+      <w:lvlText w:val="%1."/>
+      <w:lvlJc w:val="left"/>
+      <w:pPr>
+        <w:tabs>
+          <w:tab w:val="num" w:pos="720"/>
+        </w:tabs>
+        <w:ind w:left="720" w:hanging="360"/>
+      </w:pPr>
+    </w:lvl>
+    <w:lvl w:ilvl="1">
+      <w:start w:val="1"/>
+      <w:numFmt w:val="lowerRoman"/>
+      <w:lvlText w:val="%2."/>
+      <w:lvlJc w:val="left"/>
+      <w:pPr>
+        <w:tabs>
+          <w:tab w:val="num" w:pos="1080"/>
+        </w:tabs>
+        <w:ind w:left="1080" w:hanging="360"/>
+      </w:pPr>
+    </w:lvl>
+    <w:lvl w:ilvl="2">
+      <w:start w:val="1"/>
+      <w:numFmt w:val="lowerRoman"/>
+      <w:lvlText w:val="%3."/>
+      <w:lvlJc w:val="left"/>
+      <w:pPr>
+        <w:tabs>
+          <w:tab w:val="num" w:pos="1440"/>
+        </w:tabs>
+        <w:ind w:left="1440" w:hanging="360"/>
+      </w:pPr>
+    </w:lvl>
+    <w:lvl w:ilvl="3">
+      <w:start w:val="1"/>
+      <w:numFmt w:val="lowerRoman"/>
+      <w:lvlText w:val="%4."/>
+      <w:lvlJc w:val="left"/>
+      <w:pPr>
+        <w:tabs>
+          <w:tab w:val="num" w:pos="1800"/>
+        </w:tabs>
+        <w:ind w:left="1800" w:hanging="360"/>
+      </w:pPr>
+    </w:lvl>
+    <w:lvl w:ilvl="4">
+      <w:start w:val="1"/>
+      <w:numFmt w:val="lowerRoman"/>
+      <w:lvlText w:val="%5."/>
+      <w:lvlJc w:val="left"/>
+      <w:pPr>
+        <w:tabs>
+          <w:tab w:val="num" w:pos="2160"/>
+        </w:tabs>
+        <w:ind w:left="2160" w:hanging="360"/>
+      </w:pPr>
+    </w:lvl>
+    <w:lvl w:ilvl="5">
+      <w:start w:val="1"/>
+      <w:numFmt w:val="lowerRoman"/>
+      <w:lvlText w:val="%6."/>
+      <w:lvlJc w:val="left"/>
+      <w:pPr>
+        <w:tabs>
+          <w:tab w:val="num" w:pos="2520"/>
+        </w:tabs>
+        <w:ind w:left="2520" w:hanging="360"/>
+      </w:pPr>
+    </w:lvl>
+    <w:lvl w:ilvl="6">
+      <w:start w:val="1"/>
+      <w:numFmt w:val="lowerRoman"/>
+      <w:lvlText w:val="%7."/>
+      <w:lvlJc w:val="left"/>
+      <w:pPr>
+        <w:tabs>
+          <w:tab w:val="num" w:pos="2880"/>
+        </w:tabs>
+        <w:ind w:left="2880" w:hanging="360"/>
+      </w:pPr>
+    </w:lvl>
+    <w:lvl w:ilvl="7">
+      <w:start w:val="1"/>
+      <w:numFmt w:val="lowerRoman"/>
+      <w:lvlText w:val="%8."/>
+      <w:lvlJc w:val="left"/>
+      <w:pPr>
+        <w:tabs>
+          <w:tab w:val="num" w:pos="3240"/>
+        </w:tabs>
+        <w:ind w:left="3240" w:hanging="360"/>
+      </w:pPr>
+    </w:lvl>
+    <w:lvl w:ilvl="8">
+      <w:start w:val="1"/>
+      <w:numFmt w:val="lowerRoman"/>
+      <w:lvlText w:val="%9."/>
+      <w:lvlJc w:val="left"/>
+      <w:pPr>
+        <w:tabs>
+          <w:tab w:val="num" w:pos="3600"/>
+        </w:tabs>
+        <w:ind w:left="3600" w:hanging="360"/>
+      </w:pPr>
+    </w:lvl>
+  </w:abstractNum>
+  <w:abstractNum w:abstractNumId="5">
+    <w:lvl w:ilvl="0">
+      <w:start w:val="1"/>
       <w:numFmt w:val="none"/>
       <w:suff w:val="nothing"/>
       <w:lvlText w:val=""/>
@@ -1813,6 +2405,12 @@
   </w:num>
   <w:num w:numId="3">
     <w:abstractNumId w:val="3"/>
+  </w:num>
+  <w:num w:numId="4">
+    <w:abstractNumId w:val="4"/>
+  </w:num>
+  <w:num w:numId="5">
+    <w:abstractNumId w:val="5"/>
   </w:num>
 </w:numbering>
 </file>
@@ -2388,6 +2986,70 @@
   </w:style>
   <w:style w:type="character" w:styleId="ListLabel51">
     <w:name w:val="ListLabel 51"/>
+    <w:qFormat/>
+    <w:rPr>
+      <w:rFonts w:cs="OpenSymbol"/>
+    </w:rPr>
+  </w:style>
+  <w:style w:type="character" w:styleId="ListLabel52">
+    <w:name w:val="ListLabel 52"/>
+    <w:qFormat/>
+    <w:rPr>
+      <w:rFonts w:cs="OpenSymbol"/>
+      <w:sz w:val="18"/>
+    </w:rPr>
+  </w:style>
+  <w:style w:type="character" w:styleId="ListLabel53">
+    <w:name w:val="ListLabel 53"/>
+    <w:qFormat/>
+    <w:rPr>
+      <w:rFonts w:cs="OpenSymbol"/>
+    </w:rPr>
+  </w:style>
+  <w:style w:type="character" w:styleId="ListLabel54">
+    <w:name w:val="ListLabel 54"/>
+    <w:qFormat/>
+    <w:rPr>
+      <w:rFonts w:cs="OpenSymbol"/>
+    </w:rPr>
+  </w:style>
+  <w:style w:type="character" w:styleId="ListLabel55">
+    <w:name w:val="ListLabel 55"/>
+    <w:qFormat/>
+    <w:rPr>
+      <w:rFonts w:cs="OpenSymbol"/>
+    </w:rPr>
+  </w:style>
+  <w:style w:type="character" w:styleId="ListLabel56">
+    <w:name w:val="ListLabel 56"/>
+    <w:qFormat/>
+    <w:rPr>
+      <w:rFonts w:cs="OpenSymbol"/>
+    </w:rPr>
+  </w:style>
+  <w:style w:type="character" w:styleId="ListLabel57">
+    <w:name w:val="ListLabel 57"/>
+    <w:qFormat/>
+    <w:rPr>
+      <w:rFonts w:cs="OpenSymbol"/>
+    </w:rPr>
+  </w:style>
+  <w:style w:type="character" w:styleId="ListLabel58">
+    <w:name w:val="ListLabel 58"/>
+    <w:qFormat/>
+    <w:rPr>
+      <w:rFonts w:cs="OpenSymbol"/>
+    </w:rPr>
+  </w:style>
+  <w:style w:type="character" w:styleId="ListLabel59">
+    <w:name w:val="ListLabel 59"/>
+    <w:qFormat/>
+    <w:rPr>
+      <w:rFonts w:cs="OpenSymbol"/>
+    </w:rPr>
+  </w:style>
+  <w:style w:type="character" w:styleId="ListLabel60">
+    <w:name w:val="ListLabel 60"/>
     <w:qFormat/>
     <w:rPr>
       <w:rFonts w:cs="OpenSymbol"/>

</xml_diff>

<commit_message>
Adicionando construtores as Contas
</commit_message>
<xml_diff>
--- a/especificacao/IFBAINF008AvaliaçãoI202110.docx
+++ b/especificacao/IFBAINF008AvaliaçãoI202110.docx
@@ -37,18 +37,18 @@
             <wp:effectExtent l="0" t="0" r="0" b="0"/>
             <wp:wrapTight wrapText="bothSides">
               <wp:wrapPolygon edited="0">
-                <wp:start x="9326" y="0"/>
-                <wp:lineTo x="3031" y="7338"/>
-                <wp:lineTo x="-1121" y="14123"/>
-                <wp:lineTo x="-1121" y="18107"/>
-                <wp:lineTo x="7918" y="18107"/>
-                <wp:lineTo x="5132" y="20354"/>
-                <wp:lineTo x="16335" y="20354"/>
-                <wp:lineTo x="21906" y="18107"/>
-                <wp:lineTo x="21906" y="12429"/>
-                <wp:lineTo x="16335" y="2801"/>
-                <wp:lineTo x="14233" y="0"/>
-                <wp:lineTo x="9326" y="0"/>
+                <wp:start x="9257" y="0"/>
+                <wp:lineTo x="2932" y="7297"/>
+                <wp:lineTo x="-1230" y="14042"/>
+                <wp:lineTo x="-1230" y="18009"/>
+                <wp:lineTo x="7839" y="18009"/>
+                <wp:lineTo x="5043" y="20241"/>
+                <wp:lineTo x="16305" y="20241"/>
+                <wp:lineTo x="21896" y="18009"/>
+                <wp:lineTo x="21896" y="12356"/>
+                <wp:lineTo x="16305" y="2785"/>
+                <wp:lineTo x="14184" y="0"/>
+                <wp:lineTo x="9257" y="0"/>
               </wp:wrapPolygon>
             </wp:wrapTight>
             <wp:docPr id="1" name="Shape1" descr=""/>
@@ -577,25 +577,7 @@
           <w:szCs w:val="22"/>
           <w:lang w:val="pt-BR" w:eastAsia="en-US"/>
         </w:rPr>
-        <w:t xml:space="preserve">os métodos que </w:t>
-      </w:r>
-      <w:r>
-        <w:rPr>
-          <w:rFonts w:eastAsia="Calibri" w:cs="Times New Roman" w:eastAsiaTheme="minorHAnsi"/>
-          <w:sz w:val="22"/>
-          <w:szCs w:val="22"/>
-          <w:lang w:val="pt-BR" w:eastAsia="en-US"/>
-        </w:rPr>
-        <w:t>leem</w:t>
-      </w:r>
-      <w:r>
-        <w:rPr>
-          <w:rFonts w:eastAsia="Calibri" w:cs="Times New Roman" w:eastAsiaTheme="minorHAnsi"/>
-          <w:sz w:val="22"/>
-          <w:szCs w:val="22"/>
-          <w:lang w:val="pt-BR" w:eastAsia="en-US"/>
-        </w:rPr>
-        <w:t xml:space="preserve"> e alteram os valores das componentes RGB da cor</w:t>
+        <w:t>os métodos que leem e alteram os valores das componentes RGB da cor</w:t>
       </w:r>
     </w:p>
     <w:p>
@@ -644,7 +626,7 @@
       <w:pPr>
         <w:pStyle w:val="Normal"/>
         <w:numPr>
-          <w:ilvl w:val="0"/>
+          <w:ilvl w:val="1"/>
           <w:numId w:val="4"/>
         </w:numPr>
         <w:spacing w:before="0" w:after="120"/>
@@ -659,6 +641,48 @@
           <w:lang w:val="pt-BR" w:eastAsia="en-US"/>
         </w:rPr>
         <w:t>um construtor de cópia, que crie uma cor idêntica (mesmo valor de R, G e B)</w:t>
+      </w:r>
+    </w:p>
+    <w:p>
+      <w:pPr>
+        <w:pStyle w:val="Normal"/>
+        <w:numPr>
+          <w:ilvl w:val="1"/>
+          <w:numId w:val="4"/>
+        </w:numPr>
+        <w:spacing w:before="0" w:after="120"/>
+        <w:jc w:val="both"/>
+        <w:rPr/>
+      </w:pPr>
+      <w:r>
+        <w:rPr>
+          <w:rFonts w:eastAsia="Calibri" w:cs="Times New Roman" w:eastAsiaTheme="minorHAnsi"/>
+          <w:sz w:val="22"/>
+          <w:szCs w:val="22"/>
+          <w:lang w:val="pt-BR" w:eastAsia="en-US"/>
+        </w:rPr>
+        <w:t>um construtor sem parâmetros, que crie a cor preta (&lt;R=0, G=0, B=0&gt;)</w:t>
+      </w:r>
+    </w:p>
+    <w:p>
+      <w:pPr>
+        <w:pStyle w:val="Normal"/>
+        <w:numPr>
+          <w:ilvl w:val="1"/>
+          <w:numId w:val="4"/>
+        </w:numPr>
+        <w:spacing w:before="0" w:after="120"/>
+        <w:jc w:val="both"/>
+        <w:rPr/>
+      </w:pPr>
+      <w:r>
+        <w:rPr>
+          <w:rFonts w:eastAsia="Calibri" w:cs="Times New Roman" w:eastAsiaTheme="minorHAnsi"/>
+          <w:sz w:val="22"/>
+          <w:szCs w:val="22"/>
+          <w:lang w:val="pt-BR" w:eastAsia="en-US"/>
+        </w:rPr>
+        <w:t>um construtor que receba três valores como parâmetros e crie uma considerando estes valores como os valores de R, G e B, respectivamente</w:t>
       </w:r>
     </w:p>
     <w:p>
@@ -679,7 +703,7 @@
           <w:szCs w:val="22"/>
           <w:lang w:val="pt-BR" w:eastAsia="en-US"/>
         </w:rPr>
-        <w:t>um construtor sem parâmetros, que crie a cor preta (&lt;R=0, G=0, B=0&gt;)</w:t>
+        <w:t>um método que verifique se duas cores são iguais. As cores são consideradas iguais se seus valores de R, G e B são idênticos entre si (o R de uma cor igual o R da outra e assim por diante)</w:t>
       </w:r>
     </w:p>
     <w:p>
@@ -700,7 +724,7 @@
           <w:szCs w:val="22"/>
           <w:lang w:val="pt-BR" w:eastAsia="en-US"/>
         </w:rPr>
-        <w:t>um construtor que receba três valores como parâmetros e crie uma considerando estes valores como os valores de R, G e B, respectivamente</w:t>
+        <w:t>altere as propriedades Red, Green e Blue e Luminosidade para serem exclusivamente leitura</w:t>
       </w:r>
     </w:p>
     <w:p>
@@ -721,7 +745,7 @@
           <w:szCs w:val="22"/>
           <w:lang w:val="pt-BR" w:eastAsia="en-US"/>
         </w:rPr>
-        <w:t>um método que verifique se duas cores são iguais. As cores são consideradas iguais se seus valores de R, G e B são idênticos entre si (o R de uma cor igual o R da outra e assim por diante)</w:t>
+        <w:t>um método que gere e retorne uma nova cor RGB equivalente ao cinza da cor RGB em questão. Essa cor possui os valores de R, G e B iguais entre si e iguais ao valor da luminosidade da cor original. Por exemplo, para a cor #2596BE, a cor gerada deverá ser #797979.</w:t>
       </w:r>
     </w:p>
     <w:p>
@@ -742,7 +766,7 @@
           <w:szCs w:val="22"/>
           <w:lang w:val="pt-BR" w:eastAsia="en-US"/>
         </w:rPr>
-        <w:t>altere as propriedades Red, Green e Blue e Luminosidade para serem exclusivamente leitura</w:t>
+        <w:t>um método que gere uma representação String da cor como hexadecimal. A representação é composta pelo caracter # seguida de dois dígitos representando o valor de R, G e B em hexadecimal. Por exemplo, para a cor RGB, onde R=37, G=150, B=190, o método deve retornar: #2596BE</w:t>
       </w:r>
     </w:p>
     <w:p>
@@ -763,7 +787,83 @@
           <w:szCs w:val="22"/>
           <w:lang w:val="pt-BR" w:eastAsia="en-US"/>
         </w:rPr>
-        <w:t>um método que gere e retorne uma nova cor RGB equivalente ao cinza da cor RGB em questão. Essa cor possui os valores de R, G e B iguais entre si e iguais ao valor da luminosidade da cor original. Por exemplo, para a cor #2596BE, a cor gerada deverá ser #797979.</w:t>
+        <w:t xml:space="preserve">um método clarear que receba um valor e modifique a tonalidade da cor em questão a tornando mais clara. Para isso, o método deve modificar os valores RGB, </w:t>
+      </w:r>
+      <w:bookmarkStart w:id="0" w:name="__DdeLink__44_1337348657"/>
+      <w:r>
+        <w:rPr>
+          <w:rFonts w:eastAsia="Calibri" w:cs="Times New Roman" w:eastAsiaTheme="minorHAnsi"/>
+          <w:sz w:val="22"/>
+          <w:szCs w:val="22"/>
+          <w:lang w:val="pt-BR" w:eastAsia="en-US"/>
+        </w:rPr>
+        <w:t xml:space="preserve">para um novo valor </w:t>
+      </w:r>
+      <w:r>
+        <w:rPr>
+          <w:rFonts w:eastAsia="Calibri" w:cs="Times New Roman" w:eastAsiaTheme="minorHAnsi"/>
+          <w:b/>
+          <w:bCs/>
+          <w:sz w:val="22"/>
+          <w:szCs w:val="22"/>
+          <w:lang w:val="pt-BR" w:eastAsia="en-US"/>
+        </w:rPr>
+        <w:t>p</w:t>
+      </w:r>
+      <w:r>
+        <w:rPr>
+          <w:rFonts w:eastAsia="Calibri" w:cs="Times New Roman" w:eastAsiaTheme="minorHAnsi"/>
+          <w:sz w:val="22"/>
+          <w:szCs w:val="22"/>
+          <w:lang w:val="pt-BR" w:eastAsia="en-US"/>
+        </w:rPr>
+        <w:t xml:space="preserve"> percentual maior, onde </w:t>
+      </w:r>
+      <w:r>
+        <w:rPr>
+          <w:rFonts w:eastAsia="Calibri" w:cs="Times New Roman" w:eastAsiaTheme="minorHAnsi"/>
+          <w:b/>
+          <w:bCs/>
+          <w:sz w:val="22"/>
+          <w:szCs w:val="22"/>
+          <w:lang w:val="pt-BR" w:eastAsia="en-US"/>
+        </w:rPr>
+        <w:t>p</w:t>
+      </w:r>
+      <w:r>
+        <w:rPr>
+          <w:rFonts w:eastAsia="Calibri" w:cs="Times New Roman" w:eastAsiaTheme="minorHAnsi"/>
+          <w:sz w:val="22"/>
+          <w:szCs w:val="22"/>
+          <w:lang w:val="pt-BR" w:eastAsia="en-US"/>
+        </w:rPr>
+        <w:t xml:space="preserve"> deve ser indicado como parâmetro. </w:t>
+      </w:r>
+      <w:bookmarkEnd w:id="0"/>
+      <w:r>
+        <w:rPr>
+          <w:rFonts w:eastAsia="Calibri" w:cs="Times New Roman" w:eastAsiaTheme="minorHAnsi"/>
+          <w:color w:val="00000A"/>
+          <w:sz w:val="22"/>
+          <w:szCs w:val="22"/>
+          <w:lang w:val="pt-BR" w:eastAsia="en-US" w:bidi="hi-IN"/>
+        </w:rPr>
+        <w:t xml:space="preserve">Por exemplo, para a cor  #2596BE, se o parâmetro de clarear for 0.1 (10%), a cor deve se tornar </w:t>
+      </w:r>
+      <w:r>
+        <w:rPr>
+          <w:rFonts w:eastAsia="Calibri" w:cs="Times New Roman" w:eastAsiaTheme="minorHAnsi"/>
+          <w:b w:val="false"/>
+          <w:i w:val="false"/>
+          <w:caps w:val="false"/>
+          <w:smallCaps w:val="false"/>
+          <w:color w:val="00000A"/>
+          <w:spacing w:val="0"/>
+          <w:sz w:val="22"/>
+          <w:szCs w:val="22"/>
+          <w:lang w:val="pt-BR" w:eastAsia="en-US" w:bidi="hi-IN"/>
+        </w:rPr>
+        <w:t xml:space="preserve">#3BA1C5. </w:t>
       </w:r>
     </w:p>
     <w:p>
@@ -780,11 +880,81 @@
       <w:r>
         <w:rPr>
           <w:rFonts w:eastAsia="Calibri" w:cs="Times New Roman" w:eastAsiaTheme="minorHAnsi"/>
-          <w:sz w:val="22"/>
-          <w:szCs w:val="22"/>
-          <w:lang w:val="pt-BR" w:eastAsia="en-US"/>
-        </w:rPr>
-        <w:t>um método que gere uma representação String da cor como hexadecimal. A representação é composta pelo caracter # seguida de dois dígitos representando o valor de R, G e B em hexadecimal. Por exemplo, para a cor RGB, onde R=37, G=150, B=190, o método deve retornar: #2596BE</w:t>
+          <w:color w:val="00000A"/>
+          <w:sz w:val="22"/>
+          <w:szCs w:val="22"/>
+          <w:lang w:val="pt-BR" w:eastAsia="en-US" w:bidi="hi-IN"/>
+        </w:rPr>
+        <w:t xml:space="preserve"> </w:t>
+      </w:r>
+      <w:r>
+        <w:rPr>
+          <w:rFonts w:eastAsia="Calibri" w:cs="Times New Roman" w:eastAsiaTheme="minorHAnsi"/>
+          <w:color w:val="00000A"/>
+          <w:sz w:val="22"/>
+          <w:szCs w:val="22"/>
+          <w:lang w:val="pt-BR" w:eastAsia="en-US" w:bidi="hi-IN"/>
+        </w:rPr>
+        <w:t xml:space="preserve">um método escurecer que receba um valor e modifique a tonalidade da cor em questão a tornando mais escura. Para isso, o método deve modificar os valores RGB, para um novo valor </w:t>
+      </w:r>
+      <w:r>
+        <w:rPr>
+          <w:rFonts w:eastAsia="Calibri" w:cs="Times New Roman" w:eastAsiaTheme="minorHAnsi"/>
+          <w:b/>
+          <w:bCs/>
+          <w:color w:val="00000A"/>
+          <w:sz w:val="22"/>
+          <w:szCs w:val="22"/>
+          <w:lang w:val="pt-BR" w:eastAsia="en-US" w:bidi="hi-IN"/>
+        </w:rPr>
+        <w:t>p</w:t>
+      </w:r>
+      <w:r>
+        <w:rPr>
+          <w:rFonts w:eastAsia="Calibri" w:cs="Times New Roman" w:eastAsiaTheme="minorHAnsi"/>
+          <w:color w:val="00000A"/>
+          <w:sz w:val="22"/>
+          <w:szCs w:val="22"/>
+          <w:lang w:val="pt-BR" w:eastAsia="en-US" w:bidi="hi-IN"/>
+        </w:rPr>
+        <w:t xml:space="preserve"> percentual menor, onde </w:t>
+      </w:r>
+      <w:r>
+        <w:rPr>
+          <w:rFonts w:eastAsia="Calibri" w:cs="Times New Roman" w:eastAsiaTheme="minorHAnsi"/>
+          <w:b/>
+          <w:bCs/>
+          <w:color w:val="00000A"/>
+          <w:sz w:val="22"/>
+          <w:szCs w:val="22"/>
+          <w:lang w:val="pt-BR" w:eastAsia="en-US" w:bidi="hi-IN"/>
+        </w:rPr>
+        <w:t>p</w:t>
+      </w:r>
+      <w:r>
+        <w:rPr>
+          <w:rFonts w:eastAsia="Calibri" w:cs="Times New Roman" w:eastAsiaTheme="minorHAnsi"/>
+          <w:color w:val="00000A"/>
+          <w:sz w:val="22"/>
+          <w:szCs w:val="22"/>
+          <w:lang w:val="pt-BR" w:eastAsia="en-US" w:bidi="hi-IN"/>
+        </w:rPr>
+        <w:t xml:space="preserve"> deve ser indicado como parâmetro. Por exemplo, para a cor  #2596BE, se o parâmetro de escurecer for 0.1 (10%), a cor deve se tornar </w:t>
+      </w:r>
+      <w:r>
+        <w:rPr>
+          <w:rFonts w:eastAsia="Calibri" w:cs="Times New Roman" w:eastAsiaTheme="minorHAnsi"/>
+          <w:b w:val="false"/>
+          <w:i w:val="false"/>
+          <w:caps w:val="false"/>
+          <w:smallCaps w:val="false"/>
+          <w:color w:val="00000A"/>
+          <w:spacing w:val="0"/>
+          <w:sz w:val="22"/>
+          <w:szCs w:val="22"/>
+          <w:lang w:val="pt-BR" w:eastAsia="en-US" w:bidi="hi-IN"/>
+        </w:rPr>
+        <w:t>#2187AB.</w:t>
       </w:r>
     </w:p>
     <w:p>
@@ -801,94 +971,6 @@
       <w:r>
         <w:rPr>
           <w:rFonts w:eastAsia="Calibri" w:cs="Times New Roman" w:eastAsiaTheme="minorHAnsi"/>
-          <w:sz w:val="22"/>
-          <w:szCs w:val="22"/>
-          <w:lang w:val="pt-BR" w:eastAsia="en-US"/>
-        </w:rPr>
-        <w:t xml:space="preserve">um método clarear que receba um valor e modifique a tonalidade da cor em questão a tornando mais clara. Para isso, o método deve modificar os valores RGB, </w:t>
-      </w:r>
-      <w:bookmarkStart w:id="0" w:name="__DdeLink__44_1337348657"/>
-      <w:r>
-        <w:rPr>
-          <w:rFonts w:eastAsia="Calibri" w:cs="Times New Roman" w:eastAsiaTheme="minorHAnsi"/>
-          <w:sz w:val="22"/>
-          <w:szCs w:val="22"/>
-          <w:lang w:val="pt-BR" w:eastAsia="en-US"/>
-        </w:rPr>
-        <w:t xml:space="preserve">para um novo valor </w:t>
-      </w:r>
-      <w:r>
-        <w:rPr>
-          <w:rFonts w:eastAsia="Calibri" w:cs="Times New Roman" w:eastAsiaTheme="minorHAnsi"/>
-          <w:b/>
-          <w:bCs/>
-          <w:sz w:val="22"/>
-          <w:szCs w:val="22"/>
-          <w:lang w:val="pt-BR" w:eastAsia="en-US"/>
-        </w:rPr>
-        <w:t>p</w:t>
-      </w:r>
-      <w:r>
-        <w:rPr>
-          <w:rFonts w:eastAsia="Calibri" w:cs="Times New Roman" w:eastAsiaTheme="minorHAnsi"/>
-          <w:sz w:val="22"/>
-          <w:szCs w:val="22"/>
-          <w:lang w:val="pt-BR" w:eastAsia="en-US"/>
-        </w:rPr>
-        <w:t xml:space="preserve"> percentual </w:t>
-      </w:r>
-      <w:r>
-        <w:rPr>
-          <w:rFonts w:eastAsia="Calibri" w:cs="Times New Roman" w:eastAsiaTheme="minorHAnsi"/>
-          <w:sz w:val="22"/>
-          <w:szCs w:val="22"/>
-          <w:lang w:val="pt-BR" w:eastAsia="en-US"/>
-        </w:rPr>
-        <w:t>maior</w:t>
-      </w:r>
-      <w:r>
-        <w:rPr>
-          <w:rFonts w:eastAsia="Calibri" w:cs="Times New Roman" w:eastAsiaTheme="minorHAnsi"/>
-          <w:sz w:val="22"/>
-          <w:szCs w:val="22"/>
-          <w:lang w:val="pt-BR" w:eastAsia="en-US"/>
-        </w:rPr>
-        <w:t xml:space="preserve">, onde </w:t>
-      </w:r>
-      <w:r>
-        <w:rPr>
-          <w:rFonts w:eastAsia="Calibri" w:cs="Times New Roman" w:eastAsiaTheme="minorHAnsi"/>
-          <w:b/>
-          <w:bCs/>
-          <w:sz w:val="22"/>
-          <w:szCs w:val="22"/>
-          <w:lang w:val="pt-BR" w:eastAsia="en-US"/>
-        </w:rPr>
-        <w:t>p</w:t>
-      </w:r>
-      <w:r>
-        <w:rPr>
-          <w:rFonts w:eastAsia="Calibri" w:cs="Times New Roman" w:eastAsiaTheme="minorHAnsi"/>
-          <w:sz w:val="22"/>
-          <w:szCs w:val="22"/>
-          <w:lang w:val="pt-BR" w:eastAsia="en-US"/>
-        </w:rPr>
-        <w:t xml:space="preserve"> deve ser indicado como parâmetro. </w:t>
-      </w:r>
-      <w:bookmarkEnd w:id="0"/>
-      <w:r>
-        <w:rPr>
-          <w:rFonts w:eastAsia="Calibri" w:cs="Times New Roman" w:eastAsiaTheme="minorHAnsi"/>
-          <w:color w:val="00000A"/>
-          <w:sz w:val="22"/>
-          <w:szCs w:val="22"/>
-          <w:lang w:val="pt-BR" w:eastAsia="en-US" w:bidi="hi-IN"/>
-        </w:rPr>
-        <w:t xml:space="preserve">Por exemplo, para a cor  #2596BE, se o parâmetro de clarear for 0.1 (10%), a cor deve se tornar </w:t>
-      </w:r>
-      <w:r>
-        <w:rPr>
-          <w:rFonts w:eastAsia="Calibri" w:cs="Times New Roman" w:eastAsiaTheme="minorHAnsi"/>
           <w:b w:val="false"/>
           <w:i w:val="false"/>
           <w:caps w:val="false"/>
@@ -899,37 +981,7 @@
           <w:szCs w:val="22"/>
           <w:lang w:val="pt-BR" w:eastAsia="en-US" w:bidi="hi-IN"/>
         </w:rPr>
-        <w:t>#</w:t>
-      </w:r>
-      <w:r>
-        <w:rPr>
-          <w:rFonts w:eastAsia="Calibri" w:cs="Times New Roman" w:eastAsiaTheme="minorHAnsi"/>
-          <w:b w:val="false"/>
-          <w:i w:val="false"/>
-          <w:caps w:val="false"/>
-          <w:smallCaps w:val="false"/>
-          <w:color w:val="00000A"/>
-          <w:spacing w:val="0"/>
-          <w:sz w:val="22"/>
-          <w:szCs w:val="22"/>
-          <w:lang w:val="pt-BR" w:eastAsia="en-US" w:bidi="hi-IN"/>
-        </w:rPr>
-        <w:t>3BA1C5</w:t>
-      </w:r>
-      <w:r>
-        <w:rPr>
-          <w:rFonts w:eastAsia="Calibri" w:cs="Times New Roman" w:eastAsiaTheme="minorHAnsi"/>
-          <w:b w:val="false"/>
-          <w:i w:val="false"/>
-          <w:caps w:val="false"/>
-          <w:smallCaps w:val="false"/>
-          <w:color w:val="00000A"/>
-          <w:spacing w:val="0"/>
-          <w:sz w:val="22"/>
-          <w:szCs w:val="22"/>
-          <w:lang w:val="pt-BR" w:eastAsia="en-US" w:bidi="hi-IN"/>
-        </w:rPr>
-        <w:t xml:space="preserve">. </w:t>
+        <w:t>Um método que retorne uma nova instância de CorRGB, igual a cor que recebeu a mensagem</w:t>
       </w:r>
     </w:p>
     <w:p>
@@ -946,90 +998,6 @@
       <w:r>
         <w:rPr>
           <w:rFonts w:eastAsia="Calibri" w:cs="Times New Roman" w:eastAsiaTheme="minorHAnsi"/>
-          <w:color w:val="00000A"/>
-          <w:sz w:val="22"/>
-          <w:szCs w:val="22"/>
-          <w:lang w:val="pt-BR" w:eastAsia="en-US" w:bidi="hi-IN"/>
-        </w:rPr>
-        <w:t xml:space="preserve"> </w:t>
-      </w:r>
-      <w:r>
-        <w:rPr>
-          <w:rFonts w:eastAsia="Calibri" w:cs="Times New Roman" w:eastAsiaTheme="minorHAnsi"/>
-          <w:color w:val="00000A"/>
-          <w:sz w:val="22"/>
-          <w:szCs w:val="22"/>
-          <w:lang w:val="pt-BR" w:eastAsia="en-US" w:bidi="hi-IN"/>
-        </w:rPr>
-        <w:t xml:space="preserve">um método escurecer que receba um valor e modifique a tonalidade da cor em questão a tornando mais escura. Para isso, o método deve modificar os valores RGB, para um novo valor </w:t>
-      </w:r>
-      <w:r>
-        <w:rPr>
-          <w:rFonts w:eastAsia="Calibri" w:cs="Times New Roman" w:eastAsiaTheme="minorHAnsi"/>
-          <w:b/>
-          <w:bCs/>
-          <w:color w:val="00000A"/>
-          <w:sz w:val="22"/>
-          <w:szCs w:val="22"/>
-          <w:lang w:val="pt-BR" w:eastAsia="en-US" w:bidi="hi-IN"/>
-        </w:rPr>
-        <w:t>p</w:t>
-      </w:r>
-      <w:r>
-        <w:rPr>
-          <w:rFonts w:eastAsia="Calibri" w:cs="Times New Roman" w:eastAsiaTheme="minorHAnsi"/>
-          <w:color w:val="00000A"/>
-          <w:sz w:val="22"/>
-          <w:szCs w:val="22"/>
-          <w:lang w:val="pt-BR" w:eastAsia="en-US" w:bidi="hi-IN"/>
-        </w:rPr>
-        <w:t xml:space="preserve"> percentual </w:t>
-      </w:r>
-      <w:r>
-        <w:rPr>
-          <w:rFonts w:eastAsia="Calibri" w:cs="Times New Roman" w:eastAsiaTheme="minorHAnsi"/>
-          <w:color w:val="00000A"/>
-          <w:sz w:val="22"/>
-          <w:szCs w:val="22"/>
-          <w:lang w:val="pt-BR" w:eastAsia="en-US" w:bidi="hi-IN"/>
-        </w:rPr>
-        <w:t>menor</w:t>
-      </w:r>
-      <w:r>
-        <w:rPr>
-          <w:rFonts w:eastAsia="Calibri" w:cs="Times New Roman" w:eastAsiaTheme="minorHAnsi"/>
-          <w:color w:val="00000A"/>
-          <w:sz w:val="22"/>
-          <w:szCs w:val="22"/>
-          <w:lang w:val="pt-BR" w:eastAsia="en-US" w:bidi="hi-IN"/>
-        </w:rPr>
-        <w:t xml:space="preserve">, onde </w:t>
-      </w:r>
-      <w:r>
-        <w:rPr>
-          <w:rFonts w:eastAsia="Calibri" w:cs="Times New Roman" w:eastAsiaTheme="minorHAnsi"/>
-          <w:b/>
-          <w:bCs/>
-          <w:color w:val="00000A"/>
-          <w:sz w:val="22"/>
-          <w:szCs w:val="22"/>
-          <w:lang w:val="pt-BR" w:eastAsia="en-US" w:bidi="hi-IN"/>
-        </w:rPr>
-        <w:t>p</w:t>
-      </w:r>
-      <w:r>
-        <w:rPr>
-          <w:rFonts w:eastAsia="Calibri" w:cs="Times New Roman" w:eastAsiaTheme="minorHAnsi"/>
-          <w:color w:val="00000A"/>
-          <w:sz w:val="22"/>
-          <w:szCs w:val="22"/>
-          <w:lang w:val="pt-BR" w:eastAsia="en-US" w:bidi="hi-IN"/>
-        </w:rPr>
-        <w:t xml:space="preserve"> deve ser indicado como parâmetro. Por exemplo, para a cor  #2596BE, se o parâmetro de escurecer for 0.1 (10%), a cor deve se tornar </w:t>
-      </w:r>
-      <w:r>
-        <w:rPr>
-          <w:rFonts w:eastAsia="Calibri" w:cs="Times New Roman" w:eastAsiaTheme="minorHAnsi"/>
           <w:b w:val="false"/>
           <w:i w:val="false"/>
           <w:caps w:val="false"/>
@@ -1040,76 +1008,7 @@
           <w:szCs w:val="22"/>
           <w:lang w:val="pt-BR" w:eastAsia="en-US" w:bidi="hi-IN"/>
         </w:rPr>
-        <w:t>#2187AB.</w:t>
-      </w:r>
-    </w:p>
-    <w:p>
-      <w:pPr>
-        <w:pStyle w:val="Normal"/>
-        <w:numPr>
-          <w:ilvl w:val="0"/>
-          <w:numId w:val="4"/>
-        </w:numPr>
-        <w:spacing w:before="0" w:after="120"/>
-        <w:jc w:val="both"/>
-        <w:rPr/>
-      </w:pPr>
-      <w:r>
-        <w:rPr>
-          <w:rFonts w:eastAsia="Calibri" w:cs="Times New Roman" w:eastAsiaTheme="minorHAnsi"/>
-          <w:b w:val="false"/>
-          <w:i w:val="false"/>
-          <w:caps w:val="false"/>
-          <w:smallCaps w:val="false"/>
-          <w:color w:val="00000A"/>
-          <w:spacing w:val="0"/>
-          <w:sz w:val="22"/>
-          <w:szCs w:val="22"/>
-          <w:lang w:val="pt-BR" w:eastAsia="en-US" w:bidi="hi-IN"/>
-        </w:rPr>
-        <w:t>Um método que retorne uma nova instância de CorRGB, igual a cor que recebeu a mensagem</w:t>
-      </w:r>
-    </w:p>
-    <w:p>
-      <w:pPr>
-        <w:pStyle w:val="Normal"/>
-        <w:numPr>
-          <w:ilvl w:val="0"/>
-          <w:numId w:val="4"/>
-        </w:numPr>
-        <w:spacing w:before="0" w:after="120"/>
-        <w:jc w:val="both"/>
-        <w:rPr/>
-      </w:pPr>
-      <w:r>
-        <w:rPr>
-          <w:rFonts w:eastAsia="Calibri" w:cs="Times New Roman" w:eastAsiaTheme="minorHAnsi"/>
-          <w:b w:val="false"/>
-          <w:i w:val="false"/>
-          <w:caps w:val="false"/>
-          <w:smallCaps w:val="false"/>
-          <w:color w:val="00000A"/>
-          <w:spacing w:val="0"/>
-          <w:sz w:val="22"/>
-          <w:szCs w:val="22"/>
-          <w:lang w:val="pt-BR" w:eastAsia="en-US" w:bidi="hi-IN"/>
-        </w:rPr>
-        <w:t>Atributos de classe que permitam reduzir o número de instâncias em us</w:t>
-      </w:r>
-      <w:r>
-        <w:rPr>
-          <w:rFonts w:eastAsia="Calibri" w:cs="Times New Roman" w:eastAsiaTheme="minorHAnsi"/>
-          <w:b w:val="false"/>
-          <w:i w:val="false"/>
-          <w:caps w:val="false"/>
-          <w:smallCaps w:val="false"/>
-          <w:color w:val="00000A"/>
-          <w:spacing w:val="0"/>
-          <w:sz w:val="22"/>
-          <w:szCs w:val="22"/>
-          <w:lang w:val="pt-BR" w:eastAsia="en-US" w:bidi="hi-IN"/>
-        </w:rPr>
-        <w:t>o de cores comuns</w:t>
+        <w:t>Atributos de classe que permitam reduzir o número de instâncias em uso de cores comuns</w:t>
       </w:r>
     </w:p>
     <w:p>
@@ -1268,17 +1167,6 @@
         </w:rPr>
       </w:pPr>
       <w:r>
-        <w:rPr/>
-      </w:r>
-    </w:p>
-    <w:p>
-      <w:pPr>
-        <w:pStyle w:val="Normal"/>
-        <w:spacing w:before="0" w:after="120"/>
-        <w:jc w:val="both"/>
-        <w:rPr/>
-      </w:pPr>
-      <w:r>
         <w:rPr>
           <w:rFonts w:eastAsia="Calibri" w:cs="Times New Roman" w:eastAsiaTheme="minorHAnsi"/>
           <w:b w:val="false"/>
@@ -1291,7 +1179,6 @@
           <w:szCs w:val="22"/>
           <w:lang w:val="pt-BR" w:eastAsia="en-US" w:bidi="hi-IN"/>
         </w:rPr>
-        <w:t>Escreva uma classe que represente uma Imagem como um mapa bidimensional de cores RGB.</w:t>
       </w:r>
     </w:p>
     <w:p>
@@ -1299,6 +1186,29 @@
         <w:pStyle w:val="Normal"/>
         <w:spacing w:before="0" w:after="120"/>
         <w:jc w:val="both"/>
+        <w:rPr/>
+      </w:pPr>
+      <w:r>
+        <w:rPr>
+          <w:rFonts w:eastAsia="Calibri" w:cs="Times New Roman" w:eastAsiaTheme="minorHAnsi"/>
+          <w:b w:val="false"/>
+          <w:i w:val="false"/>
+          <w:caps w:val="false"/>
+          <w:smallCaps w:val="false"/>
+          <w:color w:val="00000A"/>
+          <w:spacing w:val="0"/>
+          <w:sz w:val="22"/>
+          <w:szCs w:val="22"/>
+          <w:lang w:val="pt-BR" w:eastAsia="en-US" w:bidi="hi-IN"/>
+        </w:rPr>
+        <w:t>Escreva uma classe que represente uma Imagem como um mapa bidimensional de cores RGB.</w:t>
+      </w:r>
+    </w:p>
+    <w:p>
+      <w:pPr>
+        <w:pStyle w:val="Normal"/>
+        <w:spacing w:before="0" w:after="120"/>
+        <w:jc w:val="both"/>
         <w:rPr>
           <w:rFonts w:eastAsia="Calibri" w:cs="Times New Roman" w:eastAsiaTheme="minorHAnsi"/>
           <w:sz w:val="22"/>
@@ -1307,7 +1217,12 @@
         </w:rPr>
       </w:pPr>
       <w:r>
-        <w:rPr/>
+        <w:rPr>
+          <w:rFonts w:eastAsia="Calibri" w:cs="Times New Roman" w:eastAsiaTheme="minorHAnsi"/>
+          <w:sz w:val="22"/>
+          <w:szCs w:val="22"/>
+          <w:lang w:val="pt-BR" w:eastAsia="en-US"/>
+        </w:rPr>
       </w:r>
     </w:p>
     <w:p>
@@ -1355,25 +1270,7 @@
           <w:szCs w:val="22"/>
           <w:lang w:val="pt-BR" w:eastAsia="en-US"/>
         </w:rPr>
-        <w:t>u</w:t>
-      </w:r>
-      <w:r>
-        <w:rPr>
-          <w:rFonts w:eastAsia="Calibri" w:cs="Times New Roman" w:eastAsiaTheme="minorHAnsi"/>
-          <w:sz w:val="22"/>
-          <w:szCs w:val="22"/>
-          <w:lang w:val="pt-BR" w:eastAsia="en-US"/>
-        </w:rPr>
-        <w:t xml:space="preserve">m construtor que crie uma Imagem. O tamanho da Imagem será passado como parâmetro no construtor. </w:t>
-      </w:r>
-      <w:r>
-        <w:rPr>
-          <w:rFonts w:eastAsia="Calibri" w:cs="Times New Roman" w:eastAsiaTheme="minorHAnsi"/>
-          <w:sz w:val="22"/>
-          <w:szCs w:val="22"/>
-          <w:lang w:val="pt-BR" w:eastAsia="en-US"/>
-        </w:rPr>
-        <w:t>A imagem criada deve ter todos os píxels ajustados para o BRANCO</w:t>
+        <w:t>um construtor que crie uma Imagem. O tamanho da Imagem será passado como parâmetro no construtor. A imagem criada deve ter todos os píxels ajustados para o BRANCO</w:t>
       </w:r>
     </w:p>
     <w:p>
@@ -1427,52 +1324,7 @@
           <w:szCs w:val="22"/>
           <w:lang w:val="pt-BR" w:eastAsia="en-US" w:bidi="hi-IN"/>
         </w:rPr>
-        <w:t>sobrecarre</w:t>
-      </w:r>
-      <w:r>
-        <w:rPr>
-          <w:rFonts w:eastAsia="Calibri" w:cs="Times New Roman" w:eastAsiaTheme="minorHAnsi"/>
-          <w:b w:val="false"/>
-          <w:i w:val="false"/>
-          <w:caps w:val="false"/>
-          <w:smallCaps w:val="false"/>
-          <w:color w:val="00000A"/>
-          <w:spacing w:val="0"/>
-          <w:sz w:val="22"/>
-          <w:szCs w:val="22"/>
-          <w:lang w:val="pt-BR" w:eastAsia="en-US" w:bidi="hi-IN"/>
-        </w:rPr>
-        <w:t xml:space="preserve">gue este método para </w:t>
-      </w:r>
-      <w:r>
-        <w:rPr>
-          <w:rFonts w:eastAsia="Calibri" w:cs="Times New Roman" w:eastAsiaTheme="minorHAnsi"/>
-          <w:b w:val="false"/>
-          <w:i w:val="false"/>
-          <w:caps w:val="false"/>
-          <w:smallCaps w:val="false"/>
-          <w:color w:val="00000A"/>
-          <w:spacing w:val="0"/>
-          <w:sz w:val="22"/>
-          <w:szCs w:val="22"/>
-          <w:lang w:val="pt-BR" w:eastAsia="en-US" w:bidi="hi-IN"/>
-        </w:rPr>
-        <w:t>modifique o pixel de uma imagem dada a posição e o</w:t>
-      </w:r>
-      <w:r>
-        <w:rPr>
-          <w:rFonts w:eastAsia="Calibri" w:cs="Times New Roman" w:eastAsiaTheme="minorHAnsi"/>
-          <w:b w:val="false"/>
-          <w:i w:val="false"/>
-          <w:caps w:val="false"/>
-          <w:smallCaps w:val="false"/>
-          <w:color w:val="00000A"/>
-          <w:spacing w:val="0"/>
-          <w:sz w:val="22"/>
-          <w:szCs w:val="22"/>
-          <w:lang w:val="pt-BR" w:eastAsia="en-US" w:bidi="hi-IN"/>
-        </w:rPr>
-        <w:t>s valores de RGB do pixel.</w:t>
+        <w:t>sobrecarregue este método para modifique o pixel de uma imagem dada a posição e os valores de RGB do pixel.</w:t>
       </w:r>
     </w:p>
     <w:p>
@@ -1526,37 +1378,7 @@
           <w:szCs w:val="22"/>
           <w:lang w:val="pt-BR" w:eastAsia="en-US" w:bidi="hi-IN"/>
         </w:rPr>
-        <w:t xml:space="preserve">método que crie uma nova imagem com o equivalente em tons de cinza. </w:t>
-      </w:r>
-      <w:r>
-        <w:rPr>
-          <w:rFonts w:eastAsia="Calibri" w:cs="Times New Roman" w:eastAsiaTheme="minorHAnsi"/>
-          <w:b w:val="false"/>
-          <w:i w:val="false"/>
-          <w:caps w:val="false"/>
-          <w:smallCaps w:val="false"/>
-          <w:color w:val="00000A"/>
-          <w:spacing w:val="0"/>
-          <w:sz w:val="22"/>
-          <w:szCs w:val="22"/>
-          <w:lang w:val="pt-BR" w:eastAsia="en-US" w:bidi="hi-IN"/>
-        </w:rPr>
-        <w:t xml:space="preserve">Essa imagem deve ter os valores de cada pixel da cor original substituido pelo seu equivalente em cor de cinza. </w:t>
-      </w:r>
-      <w:r>
-        <w:rPr>
-          <w:rFonts w:eastAsia="Calibri" w:cs="Times New Roman" w:eastAsiaTheme="minorHAnsi"/>
-          <w:b w:val="false"/>
-          <w:i w:val="false"/>
-          <w:caps w:val="false"/>
-          <w:smallCaps w:val="false"/>
-          <w:color w:val="00000A"/>
-          <w:spacing w:val="0"/>
-          <w:sz w:val="22"/>
-          <w:szCs w:val="22"/>
-          <w:lang w:val="pt-BR" w:eastAsia="en-US" w:bidi="hi-IN"/>
-        </w:rPr>
-        <w:t xml:space="preserve"> </w:t>
+        <w:t xml:space="preserve">método que crie uma nova imagem com o equivalente em tons de cinza. Essa imagem deve ter os valores de cada pixel da cor original substituido pelo seu equivalente em cor de cinza.  </w:t>
       </w:r>
     </w:p>
     <w:p>
@@ -3050,6 +2872,70 @@
   </w:style>
   <w:style w:type="character" w:styleId="ListLabel60">
     <w:name w:val="ListLabel 60"/>
+    <w:qFormat/>
+    <w:rPr>
+      <w:rFonts w:cs="OpenSymbol"/>
+    </w:rPr>
+  </w:style>
+  <w:style w:type="character" w:styleId="ListLabel61">
+    <w:name w:val="ListLabel 61"/>
+    <w:qFormat/>
+    <w:rPr>
+      <w:rFonts w:cs="OpenSymbol"/>
+      <w:sz w:val="18"/>
+    </w:rPr>
+  </w:style>
+  <w:style w:type="character" w:styleId="ListLabel62">
+    <w:name w:val="ListLabel 62"/>
+    <w:qFormat/>
+    <w:rPr>
+      <w:rFonts w:cs="OpenSymbol"/>
+    </w:rPr>
+  </w:style>
+  <w:style w:type="character" w:styleId="ListLabel63">
+    <w:name w:val="ListLabel 63"/>
+    <w:qFormat/>
+    <w:rPr>
+      <w:rFonts w:cs="OpenSymbol"/>
+    </w:rPr>
+  </w:style>
+  <w:style w:type="character" w:styleId="ListLabel64">
+    <w:name w:val="ListLabel 64"/>
+    <w:qFormat/>
+    <w:rPr>
+      <w:rFonts w:cs="OpenSymbol"/>
+    </w:rPr>
+  </w:style>
+  <w:style w:type="character" w:styleId="ListLabel65">
+    <w:name w:val="ListLabel 65"/>
+    <w:qFormat/>
+    <w:rPr>
+      <w:rFonts w:cs="OpenSymbol"/>
+    </w:rPr>
+  </w:style>
+  <w:style w:type="character" w:styleId="ListLabel66">
+    <w:name w:val="ListLabel 66"/>
+    <w:qFormat/>
+    <w:rPr>
+      <w:rFonts w:cs="OpenSymbol"/>
+    </w:rPr>
+  </w:style>
+  <w:style w:type="character" w:styleId="ListLabel67">
+    <w:name w:val="ListLabel 67"/>
+    <w:qFormat/>
+    <w:rPr>
+      <w:rFonts w:cs="OpenSymbol"/>
+    </w:rPr>
+  </w:style>
+  <w:style w:type="character" w:styleId="ListLabel68">
+    <w:name w:val="ListLabel 68"/>
+    <w:qFormat/>
+    <w:rPr>
+      <w:rFonts w:cs="OpenSymbol"/>
+    </w:rPr>
+  </w:style>
+  <w:style w:type="character" w:styleId="ListLabel69">
+    <w:name w:val="ListLabel 69"/>
     <w:qFormat/>
     <w:rPr>
       <w:rFonts w:cs="OpenSymbol"/>

</xml_diff>